<commit_message>
MAJ JDT + Problèmes.docx 12.06.17
</commit_message>
<xml_diff>
--- a/doc/Problemes.docx
+++ b/doc/Problemes.docx
@@ -2,10 +2,280 @@
 <file path=word/document.xml><?xml version="1.0" encoding="utf-8"?>
 <w:document xmlns:wpc="http://schemas.microsoft.com/office/word/2010/wordprocessingCanvas" xmlns:cx="http://schemas.microsoft.com/office/drawing/2014/chartex" xmlns:cx1="http://schemas.microsoft.com/office/drawing/2015/9/8/chartex" xmlns:mc="http://schemas.openxmlformats.org/markup-compatibility/2006" xmlns:o="urn:schemas-microsoft-com:office:office" xmlns:r="http://schemas.openxmlformats.org/officeDocument/2006/relationships" xmlns:m="http://schemas.openxmlformats.org/officeDocument/2006/math" xmlns:v="urn:schemas-microsoft-com:vml" xmlns:wp14="http://schemas.microsoft.com/office/word/2010/wordprocessingDrawing" xmlns:wp="http://schemas.openxmlformats.org/drawingml/2006/wordprocessingDrawing" xmlns:w10="urn:schemas-microsoft-com:office:word" xmlns:w="http://schemas.openxmlformats.org/wordprocessingml/2006/main" xmlns:w14="http://schemas.microsoft.com/office/word/2010/wordml" xmlns:w15="http://schemas.microsoft.com/office/word/2012/wordml" xmlns:w16se="http://schemas.microsoft.com/office/word/2015/wordml/symex" xmlns:wpg="http://schemas.microsoft.com/office/word/2010/wordprocessingGroup" xmlns:wpi="http://schemas.microsoft.com/office/word/2010/wordprocessingInk" xmlns:wne="http://schemas.microsoft.com/office/word/2006/wordml" xmlns:wps="http://schemas.microsoft.com/office/word/2010/wordprocessingShape" mc:Ignorable="w14 w15 w16se wp14">
   <w:body>
-    <w:p>
+    <w:sdt>
+      <w:sdtPr>
+        <w:rPr>
+          <w:lang w:val="fr-FR"/>
+        </w:rPr>
+        <w:id w:val="-2084600444"/>
+        <w:docPartObj>
+          <w:docPartGallery w:val="Table of Contents"/>
+          <w:docPartUnique/>
+        </w:docPartObj>
+      </w:sdtPr>
+      <w:sdtEndPr>
+        <w:rPr>
+          <w:rFonts w:asciiTheme="minorHAnsi" w:eastAsiaTheme="minorHAnsi" w:hAnsiTheme="minorHAnsi" w:cstheme="minorBidi"/>
+          <w:b/>
+          <w:bCs/>
+          <w:color w:val="auto"/>
+          <w:sz w:val="22"/>
+          <w:szCs w:val="22"/>
+          <w:lang w:eastAsia="en-US"/>
+        </w:rPr>
+      </w:sdtEndPr>
+      <w:sdtContent>
+        <w:p>
+          <w:pPr>
+            <w:pStyle w:val="En-ttedetabledesmatires"/>
+          </w:pPr>
+          <w:r>
+            <w:rPr>
+              <w:lang w:val="fr-FR"/>
+            </w:rPr>
+            <w:t>Table des matières</w:t>
+          </w:r>
+        </w:p>
+        <w:p>
+          <w:pPr>
+            <w:pStyle w:val="TM1"/>
+            <w:tabs>
+              <w:tab w:val="right" w:leader="dot" w:pos="9062"/>
+            </w:tabs>
+            <w:rPr>
+              <w:rFonts w:eastAsiaTheme="minorEastAsia"/>
+              <w:noProof/>
+              <w:lang w:eastAsia="fr-CH"/>
+            </w:rPr>
+          </w:pPr>
+          <w:r>
+            <w:fldChar w:fldCharType="begin"/>
+          </w:r>
+          <w:r>
+            <w:instrText xml:space="preserve"> TOC \o "1-3" \h \z \u </w:instrText>
+          </w:r>
+          <w:r>
+            <w:fldChar w:fldCharType="separate"/>
+          </w:r>
+          <w:hyperlink w:anchor="_Toc485044140" w:history="1">
+            <w:r>
+              <w:rPr>
+                <w:rStyle w:val="Lienhypertexte"/>
+                <w:noProof/>
+              </w:rPr>
+              <w:t>Problème 1</w:t>
+            </w:r>
+            <w:r>
+              <w:rPr>
+                <w:noProof/>
+                <w:webHidden/>
+              </w:rPr>
+              <w:tab/>
+            </w:r>
+            <w:r>
+              <w:rPr>
+                <w:noProof/>
+                <w:webHidden/>
+              </w:rPr>
+              <w:fldChar w:fldCharType="begin"/>
+            </w:r>
+            <w:r>
+              <w:rPr>
+                <w:noProof/>
+                <w:webHidden/>
+              </w:rPr>
+              <w:instrText xml:space="preserve"> PAGEREF _Toc485044140 \h </w:instrText>
+            </w:r>
+            <w:r>
+              <w:rPr>
+                <w:noProof/>
+                <w:webHidden/>
+              </w:rPr>
+            </w:r>
+            <w:r>
+              <w:rPr>
+                <w:noProof/>
+                <w:webHidden/>
+              </w:rPr>
+              <w:fldChar w:fldCharType="separate"/>
+            </w:r>
+            <w:r>
+              <w:rPr>
+                <w:noProof/>
+                <w:webHidden/>
+              </w:rPr>
+              <w:t>1</w:t>
+            </w:r>
+            <w:r>
+              <w:rPr>
+                <w:noProof/>
+                <w:webHidden/>
+              </w:rPr>
+              <w:fldChar w:fldCharType="end"/>
+            </w:r>
+          </w:hyperlink>
+        </w:p>
+        <w:p>
+          <w:pPr>
+            <w:pStyle w:val="TM1"/>
+            <w:tabs>
+              <w:tab w:val="right" w:leader="dot" w:pos="9062"/>
+            </w:tabs>
+            <w:rPr>
+              <w:rFonts w:eastAsiaTheme="minorEastAsia"/>
+              <w:noProof/>
+              <w:lang w:eastAsia="fr-CH"/>
+            </w:rPr>
+          </w:pPr>
+          <w:hyperlink w:anchor="_Toc485044141" w:history="1">
+            <w:r>
+              <w:rPr>
+                <w:rStyle w:val="Lienhypertexte"/>
+                <w:noProof/>
+              </w:rPr>
+              <w:t>Problème 2</w:t>
+            </w:r>
+            <w:r>
+              <w:rPr>
+                <w:noProof/>
+                <w:webHidden/>
+              </w:rPr>
+              <w:tab/>
+            </w:r>
+            <w:r>
+              <w:rPr>
+                <w:noProof/>
+                <w:webHidden/>
+              </w:rPr>
+              <w:fldChar w:fldCharType="begin"/>
+            </w:r>
+            <w:r>
+              <w:rPr>
+                <w:noProof/>
+                <w:webHidden/>
+              </w:rPr>
+              <w:instrText xml:space="preserve"> PAGEREF _Toc485044141 \h </w:instrText>
+            </w:r>
+            <w:r>
+              <w:rPr>
+                <w:noProof/>
+                <w:webHidden/>
+              </w:rPr>
+            </w:r>
+            <w:r>
+              <w:rPr>
+                <w:noProof/>
+                <w:webHidden/>
+              </w:rPr>
+              <w:fldChar w:fldCharType="separate"/>
+            </w:r>
+            <w:r>
+              <w:rPr>
+                <w:noProof/>
+                <w:webHidden/>
+              </w:rPr>
+              <w:t>1</w:t>
+            </w:r>
+            <w:r>
+              <w:rPr>
+                <w:noProof/>
+                <w:webHidden/>
+              </w:rPr>
+              <w:fldChar w:fldCharType="end"/>
+            </w:r>
+          </w:hyperlink>
+        </w:p>
+        <w:p>
+          <w:pPr>
+            <w:pStyle w:val="TM1"/>
+            <w:tabs>
+              <w:tab w:val="right" w:leader="dot" w:pos="9062"/>
+            </w:tabs>
+            <w:rPr>
+              <w:rFonts w:eastAsiaTheme="minorEastAsia"/>
+              <w:noProof/>
+              <w:lang w:eastAsia="fr-CH"/>
+            </w:rPr>
+          </w:pPr>
+          <w:hyperlink w:anchor="_Toc485044142" w:history="1">
+            <w:r>
+              <w:rPr>
+                <w:rStyle w:val="Lienhypertexte"/>
+                <w:noProof/>
+              </w:rPr>
+              <w:t>Problème 3</w:t>
+            </w:r>
+            <w:r>
+              <w:rPr>
+                <w:noProof/>
+                <w:webHidden/>
+              </w:rPr>
+              <w:tab/>
+            </w:r>
+            <w:r>
+              <w:rPr>
+                <w:noProof/>
+                <w:webHidden/>
+              </w:rPr>
+              <w:fldChar w:fldCharType="begin"/>
+            </w:r>
+            <w:r>
+              <w:rPr>
+                <w:noProof/>
+                <w:webHidden/>
+              </w:rPr>
+              <w:instrText xml:space="preserve"> PAGEREF _Toc485044142 \h </w:instrText>
+            </w:r>
+            <w:r>
+              <w:rPr>
+                <w:noProof/>
+                <w:webHidden/>
+              </w:rPr>
+            </w:r>
+            <w:r>
+              <w:rPr>
+                <w:noProof/>
+                <w:webHidden/>
+              </w:rPr>
+              <w:fldChar w:fldCharType="separate"/>
+            </w:r>
+            <w:r>
+              <w:rPr>
+                <w:noProof/>
+                <w:webHidden/>
+              </w:rPr>
+              <w:t>2</w:t>
+            </w:r>
+            <w:r>
+              <w:rPr>
+                <w:noProof/>
+                <w:webHidden/>
+              </w:rPr>
+              <w:fldChar w:fldCharType="end"/>
+            </w:r>
+          </w:hyperlink>
+        </w:p>
+        <w:p>
+          <w:r>
+            <w:rPr>
+              <w:b/>
+              <w:bCs/>
+              <w:lang w:val="fr-FR"/>
+            </w:rPr>
+            <w:fldChar w:fldCharType="end"/>
+          </w:r>
+        </w:p>
+      </w:sdtContent>
+    </w:sdt>
+    <w:p>
+      <w:pPr>
+        <w:pStyle w:val="Titre1"/>
+      </w:pPr>
+      <w:bookmarkStart w:id="0" w:name="_Toc485044140"/>
       <w:r>
         <w:t>Problème 1</w:t>
       </w:r>
+      <w:bookmarkEnd w:id="0"/>
     </w:p>
     <w:p>
       <w:r>
@@ -21,6 +291,17 @@
       <w:r>
         <w:t xml:space="preserve"> ne fonctionnait pas (A cause du mot de passe)</w:t>
       </w:r>
+      <w:r>
+        <w:t xml:space="preserve"> -&gt; Pas possible de se connecter au </w:t>
+      </w:r>
+      <w:proofErr w:type="spellStart"/>
+      <w:r>
+        <w:t>backend</w:t>
+      </w:r>
+      <w:proofErr w:type="spellEnd"/>
+      <w:r>
+        <w:t xml:space="preserve"> du site</w:t>
+      </w:r>
     </w:p>
     <w:p>
       <w:r>
@@ -33,34 +314,69 @@
       </w:r>
     </w:p>
     <w:p>
-      <w:r>
-        <w:t xml:space="preserve">   typo3src\typo3conf\</w:t>
+      <w:pPr>
+        <w:rPr>
+          <w:color w:val="0070C0"/>
+        </w:rPr>
+      </w:pPr>
+      <w:r>
+        <w:t xml:space="preserve">  </w:t>
+      </w:r>
+      <w:r>
+        <w:rPr>
+          <w:color w:val="0070C0"/>
+        </w:rPr>
+        <w:t xml:space="preserve"> typo3src\typo3conf\</w:t>
       </w:r>
       <w:proofErr w:type="spellStart"/>
       <w:r>
+        <w:rPr>
+          <w:color w:val="0070C0"/>
+        </w:rPr>
         <w:t>LocalConfiguration.php</w:t>
       </w:r>
       <w:proofErr w:type="spellEnd"/>
     </w:p>
     <w:p>
       <w:r>
-        <w:t xml:space="preserve"> - Faire recherche (CTRL + F) de "'</w:t>
+        <w:t xml:space="preserve"> - Faire recherche (CTRL + F) de "</w:t>
+      </w:r>
+      <w:r>
+        <w:rPr>
+          <w:color w:val="0070C0"/>
+        </w:rPr>
+        <w:t>'</w:t>
       </w:r>
       <w:proofErr w:type="spellStart"/>
       <w:r>
+        <w:rPr>
+          <w:color w:val="0070C0"/>
+        </w:rPr>
         <w:t>loginSecurityLevel</w:t>
       </w:r>
       <w:proofErr w:type="spellEnd"/>
       <w:r>
+        <w:rPr>
+          <w:color w:val="0070C0"/>
+        </w:rPr>
         <w:t>' =&gt; '</w:t>
       </w:r>
       <w:proofErr w:type="spellStart"/>
       <w:r>
+        <w:rPr>
+          <w:color w:val="0070C0"/>
+        </w:rPr>
         <w:t>rsa</w:t>
       </w:r>
       <w:proofErr w:type="spellEnd"/>
       <w:r>
-        <w:t>',"</w:t>
+        <w:rPr>
+          <w:color w:val="0070C0"/>
+        </w:rPr>
+        <w:t>',</w:t>
+      </w:r>
+      <w:r>
+        <w:t>"</w:t>
       </w:r>
     </w:p>
     <w:p>
@@ -68,16 +384,27 @@
         <w:t xml:space="preserve"> - Mettre en commentaire les 2 lignes trouvées (mettre "//" devant les 2 lignes)</w:t>
       </w:r>
     </w:p>
-    <w:p/>
-    <w:p>
+    <w:p>
+      <w:pPr>
+        <w:pStyle w:val="Titre1"/>
+      </w:pPr>
+      <w:bookmarkStart w:id="1" w:name="_Toc485044141"/>
       <w:r>
         <w:t>Problème 2</w:t>
       </w:r>
+      <w:bookmarkEnd w:id="1"/>
     </w:p>
     <w:p>
       <w:r>
         <w:t xml:space="preserve">Problème: </w:t>
       </w:r>
+    </w:p>
+    <w:p>
+      <w:r>
+        <w:t xml:space="preserve">Lorsqu’on veut afficher une </w:t>
+      </w:r>
+      <w:bookmarkStart w:id="2" w:name="_GoBack"/>
+      <w:bookmarkEnd w:id="2"/>
     </w:p>
     <w:p>
       <w:r>
@@ -101,7 +428,7 @@
                     <pic:cNvPicPr/>
                   </pic:nvPicPr>
                   <pic:blipFill>
-                    <a:blip r:embed="rId4">
+                    <a:blip r:embed="rId6">
                       <a:extLst>
                         <a:ext uri="{28A0092B-C50C-407E-A947-70E740481C1C}">
                           <a14:useLocalDpi xmlns:a14="http://schemas.microsoft.com/office/drawing/2010/main" val="0"/>
@@ -134,6 +461,234 @@
       </w:r>
     </w:p>
     <w:p>
+      <w:pPr>
+        <w:pStyle w:val="Paragraphedeliste"/>
+        <w:numPr>
+          <w:ilvl w:val="0"/>
+          <w:numId w:val="1"/>
+        </w:numPr>
+      </w:pPr>
+      <w:r>
+        <w:t>Aller dans le menu « </w:t>
+      </w:r>
+      <w:proofErr w:type="spellStart"/>
+      <w:r>
+        <w:t>Templates</w:t>
+      </w:r>
+      <w:proofErr w:type="spellEnd"/>
+      <w:r>
+        <w:t> »</w:t>
+      </w:r>
+    </w:p>
+    <w:p>
+      <w:pPr>
+        <w:pStyle w:val="Paragraphedeliste"/>
+        <w:numPr>
+          <w:ilvl w:val="0"/>
+          <w:numId w:val="1"/>
+        </w:numPr>
+      </w:pPr>
+      <w:proofErr w:type="spellStart"/>
+      <w:r>
+        <w:t>Clique</w:t>
+      </w:r>
+      <w:proofErr w:type="spellEnd"/>
+      <w:r>
+        <w:t xml:space="preserve"> droit sur « Flash Game » </w:t>
+      </w:r>
+    </w:p>
+    <w:p>
+      <w:pPr>
+        <w:pStyle w:val="Paragraphedeliste"/>
+        <w:numPr>
+          <w:ilvl w:val="0"/>
+          <w:numId w:val="1"/>
+        </w:numPr>
+      </w:pPr>
+      <w:r>
+        <w:t xml:space="preserve"> « </w:t>
+      </w:r>
+      <w:proofErr w:type="spellStart"/>
+      <w:proofErr w:type="gramStart"/>
+      <w:r>
+        <w:t>edit</w:t>
+      </w:r>
+      <w:proofErr w:type="spellEnd"/>
+      <w:proofErr w:type="gramEnd"/>
+      <w:r>
+        <w:t> »</w:t>
+      </w:r>
+    </w:p>
+    <w:p>
+      <w:pPr>
+        <w:pStyle w:val="Paragraphedeliste"/>
+        <w:numPr>
+          <w:ilvl w:val="0"/>
+          <w:numId w:val="1"/>
+        </w:numPr>
+      </w:pPr>
+      <w:r>
+        <w:t>Sous menu « </w:t>
+      </w:r>
+      <w:proofErr w:type="spellStart"/>
+      <w:r>
+        <w:t>Includes</w:t>
+      </w:r>
+      <w:proofErr w:type="spellEnd"/>
+      <w:r>
+        <w:t> »</w:t>
+      </w:r>
+    </w:p>
+    <w:p>
+      <w:r>
+        <w:rPr>
+          <w:noProof/>
+          <w:lang w:eastAsia="fr-CH"/>
+        </w:rPr>
+        <mc:AlternateContent>
+          <mc:Choice Requires="wps">
+            <w:drawing>
+              <wp:anchor distT="0" distB="0" distL="114300" distR="114300" simplePos="0" relativeHeight="251660288" behindDoc="0" locked="0" layoutInCell="1" allowOverlap="1">
+                <wp:simplePos x="0" y="0"/>
+                <wp:positionH relativeFrom="column">
+                  <wp:posOffset>2367280</wp:posOffset>
+                </wp:positionH>
+                <wp:positionV relativeFrom="paragraph">
+                  <wp:posOffset>1355725</wp:posOffset>
+                </wp:positionV>
+                <wp:extent cx="523875" cy="171450"/>
+                <wp:effectExtent l="38100" t="38100" r="28575" b="19050"/>
+                <wp:wrapNone/>
+                <wp:docPr id="5" name="Connecteur droit avec flèche 5"/>
+                <wp:cNvGraphicFramePr/>
+                <a:graphic xmlns:a="http://schemas.openxmlformats.org/drawingml/2006/main">
+                  <a:graphicData uri="http://schemas.microsoft.com/office/word/2010/wordprocessingShape">
+                    <wps:wsp>
+                      <wps:cNvCnPr/>
+                      <wps:spPr>
+                        <a:xfrm flipH="1" flipV="1">
+                          <a:off x="0" y="0"/>
+                          <a:ext cx="523875" cy="171450"/>
+                        </a:xfrm>
+                        <a:prstGeom prst="straightConnector1">
+                          <a:avLst/>
+                        </a:prstGeom>
+                        <a:ln>
+                          <a:solidFill>
+                            <a:srgbClr val="FF0000"/>
+                          </a:solidFill>
+                          <a:tailEnd type="triangle"/>
+                        </a:ln>
+                      </wps:spPr>
+                      <wps:style>
+                        <a:lnRef idx="1">
+                          <a:schemeClr val="accent1"/>
+                        </a:lnRef>
+                        <a:fillRef idx="0">
+                          <a:schemeClr val="accent1"/>
+                        </a:fillRef>
+                        <a:effectRef idx="0">
+                          <a:schemeClr val="accent1"/>
+                        </a:effectRef>
+                        <a:fontRef idx="minor">
+                          <a:schemeClr val="tx1"/>
+                        </a:fontRef>
+                      </wps:style>
+                      <wps:bodyPr/>
+                    </wps:wsp>
+                  </a:graphicData>
+                </a:graphic>
+              </wp:anchor>
+            </w:drawing>
+          </mc:Choice>
+          <mc:Fallback>
+            <w:pict>
+              <v:shapetype w14:anchorId="24536283" id="_x0000_t32" coordsize="21600,21600" o:spt="32" o:oned="t" path="m,l21600,21600e" filled="f">
+                <v:path arrowok="t" fillok="f" o:connecttype="none"/>
+                <o:lock v:ext="edit" shapetype="t"/>
+              </v:shapetype>
+              <v:shape id="Connecteur droit avec flèche 5" o:spid="_x0000_s1026" type="#_x0000_t32" style="position:absolute;margin-left:186.4pt;margin-top:106.75pt;width:41.25pt;height:13.5pt;flip:x y;z-index:251660288;visibility:visible;mso-wrap-style:square;mso-wrap-distance-left:9pt;mso-wrap-distance-top:0;mso-wrap-distance-right:9pt;mso-wrap-distance-bottom:0;mso-position-horizontal:absolute;mso-position-horizontal-relative:text;mso-position-vertical:absolute;mso-position-vertical-relative:text" o:gfxdata="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" strokecolor="red" strokeweight=".5pt">
+                <v:stroke endarrow="block" joinstyle="miter"/>
+              </v:shape>
+            </w:pict>
+          </mc:Fallback>
+        </mc:AlternateContent>
+      </w:r>
+      <w:r>
+        <w:rPr>
+          <w:noProof/>
+          <w:lang w:eastAsia="fr-CH"/>
+        </w:rPr>
+        <mc:AlternateContent>
+          <mc:Choice Requires="wps">
+            <w:drawing>
+              <wp:anchor distT="0" distB="0" distL="114300" distR="114300" simplePos="0" relativeHeight="251659264" behindDoc="0" locked="0" layoutInCell="1" allowOverlap="1">
+                <wp:simplePos x="0" y="0"/>
+                <wp:positionH relativeFrom="column">
+                  <wp:posOffset>2900680</wp:posOffset>
+                </wp:positionH>
+                <wp:positionV relativeFrom="paragraph">
+                  <wp:posOffset>1460500</wp:posOffset>
+                </wp:positionV>
+                <wp:extent cx="2647950" cy="142875"/>
+                <wp:effectExtent l="0" t="0" r="19050" b="28575"/>
+                <wp:wrapNone/>
+                <wp:docPr id="4" name="Rectangle 4"/>
+                <wp:cNvGraphicFramePr/>
+                <a:graphic xmlns:a="http://schemas.openxmlformats.org/drawingml/2006/main">
+                  <a:graphicData uri="http://schemas.microsoft.com/office/word/2010/wordprocessingShape">
+                    <wps:wsp>
+                      <wps:cNvSpPr/>
+                      <wps:spPr>
+                        <a:xfrm>
+                          <a:off x="0" y="0"/>
+                          <a:ext cx="2647950" cy="142875"/>
+                        </a:xfrm>
+                        <a:prstGeom prst="rect">
+                          <a:avLst/>
+                        </a:prstGeom>
+                        <a:noFill/>
+                        <a:ln>
+                          <a:solidFill>
+                            <a:srgbClr val="FF0000"/>
+                          </a:solidFill>
+                        </a:ln>
+                      </wps:spPr>
+                      <wps:style>
+                        <a:lnRef idx="2">
+                          <a:schemeClr val="accent1">
+                            <a:shade val="50000"/>
+                          </a:schemeClr>
+                        </a:lnRef>
+                        <a:fillRef idx="1">
+                          <a:schemeClr val="accent1"/>
+                        </a:fillRef>
+                        <a:effectRef idx="0">
+                          <a:schemeClr val="accent1"/>
+                        </a:effectRef>
+                        <a:fontRef idx="minor">
+                          <a:schemeClr val="lt1"/>
+                        </a:fontRef>
+                      </wps:style>
+                      <wps:bodyPr rot="0" spcFirstLastPara="0" vertOverflow="overflow" horzOverflow="overflow" vert="horz" wrap="square" lIns="91440" tIns="45720" rIns="91440" bIns="45720" numCol="1" spcCol="0" rtlCol="0" fromWordArt="0" anchor="ctr" anchorCtr="0" forceAA="0" compatLnSpc="1">
+                        <a:prstTxWarp prst="textNoShape">
+                          <a:avLst/>
+                        </a:prstTxWarp>
+                        <a:noAutofit/>
+                      </wps:bodyPr>
+                    </wps:wsp>
+                  </a:graphicData>
+                </a:graphic>
+              </wp:anchor>
+            </w:drawing>
+          </mc:Choice>
+          <mc:Fallback>
+            <w:pict>
+              <v:rect w14:anchorId="2E611277" id="Rectangle 4" o:spid="_x0000_s1026" style="position:absolute;margin-left:228.4pt;margin-top:115pt;width:208.5pt;height:11.25pt;z-index:251659264;visibility:visible;mso-wrap-style:square;mso-wrap-distance-left:9pt;mso-wrap-distance-top:0;mso-wrap-distance-right:9pt;mso-wrap-distance-bottom:0;mso-position-horizontal:absolute;mso-position-horizontal-relative:text;mso-position-vertical:absolute;mso-position-vertical-relative:text;v-text-anchor:middle" o:gfxdata="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" filled="f" strokecolor="red" strokeweight="1pt"/>
+            </w:pict>
+          </mc:Fallback>
+        </mc:AlternateContent>
+      </w:r>
       <w:r>
         <w:rPr>
           <w:noProof/>
@@ -155,7 +710,7 @@
                     <pic:cNvPicPr/>
                   </pic:nvPicPr>
                   <pic:blipFill>
-                    <a:blip r:embed="rId5">
+                    <a:blip r:embed="rId7">
                       <a:extLst>
                         <a:ext uri="{28A0092B-C50C-407E-A947-70E740481C1C}">
                           <a14:useLocalDpi xmlns:a14="http://schemas.microsoft.com/office/drawing/2010/main" val="0"/>
@@ -184,12 +739,13 @@
     </w:p>
     <w:p>
       <w:pPr>
-        <w:keepNext/>
-      </w:pPr>
-      <w:r>
-        <w:lastRenderedPageBreak/>
+        <w:pStyle w:val="Titre1"/>
+      </w:pPr>
+      <w:bookmarkStart w:id="3" w:name="_Toc485044142"/>
+      <w:r>
         <w:t>Problème 3</w:t>
       </w:r>
+      <w:bookmarkEnd w:id="3"/>
     </w:p>
     <w:p>
       <w:pPr>
@@ -278,7 +834,7 @@
                     </pic:cNvPicPr>
                   </pic:nvPicPr>
                   <pic:blipFill>
-                    <a:blip r:embed="rId6">
+                    <a:blip r:embed="rId8">
                       <a:extLst>
                         <a:ext uri="{28A0092B-C50C-407E-A947-70E740481C1C}">
                           <a14:useLocalDpi xmlns:a14="http://schemas.microsoft.com/office/drawing/2010/main" val="0"/>
@@ -309,8 +865,6 @@
           </wp:inline>
         </w:drawing>
       </w:r>
-      <w:bookmarkStart w:id="0" w:name="_GoBack"/>
-      <w:bookmarkEnd w:id="0"/>
     </w:p>
     <w:sectPr>
       <w:pgSz w:w="11906" w:h="16838"/>
@@ -320,6 +874,126 @@
     </w:sectPr>
   </w:body>
 </w:document>
+</file>
+
+<file path=word/numbering.xml><?xml version="1.0" encoding="utf-8"?>
+<w:numbering xmlns:wpc="http://schemas.microsoft.com/office/word/2010/wordprocessingCanvas" xmlns:cx="http://schemas.microsoft.com/office/drawing/2014/chartex" xmlns:cx1="http://schemas.microsoft.com/office/drawing/2015/9/8/chartex" xmlns:mc="http://schemas.openxmlformats.org/markup-compatibility/2006" xmlns:o="urn:schemas-microsoft-com:office:office" xmlns:r="http://schemas.openxmlformats.org/officeDocument/2006/relationships" xmlns:m="http://schemas.openxmlformats.org/officeDocument/2006/math" xmlns:v="urn:schemas-microsoft-com:vml" xmlns:wp14="http://schemas.microsoft.com/office/word/2010/wordprocessingDrawing" xmlns:wp="http://schemas.openxmlformats.org/drawingml/2006/wordprocessingDrawing" xmlns:w10="urn:schemas-microsoft-com:office:word" xmlns:w="http://schemas.openxmlformats.org/wordprocessingml/2006/main" xmlns:w14="http://schemas.microsoft.com/office/word/2010/wordml" xmlns:w15="http://schemas.microsoft.com/office/word/2012/wordml" xmlns:w16se="http://schemas.microsoft.com/office/word/2015/wordml/symex" xmlns:wpg="http://schemas.microsoft.com/office/word/2010/wordprocessingGroup" xmlns:wpi="http://schemas.microsoft.com/office/word/2010/wordprocessingInk" xmlns:wne="http://schemas.microsoft.com/office/word/2006/wordml" xmlns:wps="http://schemas.microsoft.com/office/word/2010/wordprocessingShape" mc:Ignorable="w14 w15 w16se wp14">
+  <w:abstractNum w:abstractNumId="0" w15:restartNumberingAfterBreak="0">
+    <w:nsid w:val="71841E3A"/>
+    <w:multiLevelType w:val="hybridMultilevel"/>
+    <w:tmpl w:val="8168DC38"/>
+    <w:lvl w:ilvl="0" w:tplc="BE72C71E">
+      <w:numFmt w:val="bullet"/>
+      <w:lvlText w:val="-"/>
+      <w:lvlJc w:val="left"/>
+      <w:pPr>
+        <w:ind w:left="405" w:hanging="360"/>
+      </w:pPr>
+      <w:rPr>
+        <w:rFonts w:ascii="Calibri" w:eastAsiaTheme="minorHAnsi" w:hAnsi="Calibri" w:cstheme="minorBidi" w:hint="default"/>
+      </w:rPr>
+    </w:lvl>
+    <w:lvl w:ilvl="1" w:tplc="100C0003" w:tentative="1">
+      <w:start w:val="1"/>
+      <w:numFmt w:val="bullet"/>
+      <w:lvlText w:val="o"/>
+      <w:lvlJc w:val="left"/>
+      <w:pPr>
+        <w:ind w:left="1125" w:hanging="360"/>
+      </w:pPr>
+      <w:rPr>
+        <w:rFonts w:ascii="Courier New" w:hAnsi="Courier New" w:cs="Courier New" w:hint="default"/>
+      </w:rPr>
+    </w:lvl>
+    <w:lvl w:ilvl="2" w:tplc="100C0005" w:tentative="1">
+      <w:start w:val="1"/>
+      <w:numFmt w:val="bullet"/>
+      <w:lvlText w:val=""/>
+      <w:lvlJc w:val="left"/>
+      <w:pPr>
+        <w:ind w:left="1845" w:hanging="360"/>
+      </w:pPr>
+      <w:rPr>
+        <w:rFonts w:ascii="Wingdings" w:hAnsi="Wingdings" w:hint="default"/>
+      </w:rPr>
+    </w:lvl>
+    <w:lvl w:ilvl="3" w:tplc="100C0001" w:tentative="1">
+      <w:start w:val="1"/>
+      <w:numFmt w:val="bullet"/>
+      <w:lvlText w:val=""/>
+      <w:lvlJc w:val="left"/>
+      <w:pPr>
+        <w:ind w:left="2565" w:hanging="360"/>
+      </w:pPr>
+      <w:rPr>
+        <w:rFonts w:ascii="Symbol" w:hAnsi="Symbol" w:hint="default"/>
+      </w:rPr>
+    </w:lvl>
+    <w:lvl w:ilvl="4" w:tplc="100C0003" w:tentative="1">
+      <w:start w:val="1"/>
+      <w:numFmt w:val="bullet"/>
+      <w:lvlText w:val="o"/>
+      <w:lvlJc w:val="left"/>
+      <w:pPr>
+        <w:ind w:left="3285" w:hanging="360"/>
+      </w:pPr>
+      <w:rPr>
+        <w:rFonts w:ascii="Courier New" w:hAnsi="Courier New" w:cs="Courier New" w:hint="default"/>
+      </w:rPr>
+    </w:lvl>
+    <w:lvl w:ilvl="5" w:tplc="100C0005" w:tentative="1">
+      <w:start w:val="1"/>
+      <w:numFmt w:val="bullet"/>
+      <w:lvlText w:val=""/>
+      <w:lvlJc w:val="left"/>
+      <w:pPr>
+        <w:ind w:left="4005" w:hanging="360"/>
+      </w:pPr>
+      <w:rPr>
+        <w:rFonts w:ascii="Wingdings" w:hAnsi="Wingdings" w:hint="default"/>
+      </w:rPr>
+    </w:lvl>
+    <w:lvl w:ilvl="6" w:tplc="100C0001" w:tentative="1">
+      <w:start w:val="1"/>
+      <w:numFmt w:val="bullet"/>
+      <w:lvlText w:val=""/>
+      <w:lvlJc w:val="left"/>
+      <w:pPr>
+        <w:ind w:left="4725" w:hanging="360"/>
+      </w:pPr>
+      <w:rPr>
+        <w:rFonts w:ascii="Symbol" w:hAnsi="Symbol" w:hint="default"/>
+      </w:rPr>
+    </w:lvl>
+    <w:lvl w:ilvl="7" w:tplc="100C0003" w:tentative="1">
+      <w:start w:val="1"/>
+      <w:numFmt w:val="bullet"/>
+      <w:lvlText w:val="o"/>
+      <w:lvlJc w:val="left"/>
+      <w:pPr>
+        <w:ind w:left="5445" w:hanging="360"/>
+      </w:pPr>
+      <w:rPr>
+        <w:rFonts w:ascii="Courier New" w:hAnsi="Courier New" w:cs="Courier New" w:hint="default"/>
+      </w:rPr>
+    </w:lvl>
+    <w:lvl w:ilvl="8" w:tplc="100C0005" w:tentative="1">
+      <w:start w:val="1"/>
+      <w:numFmt w:val="bullet"/>
+      <w:lvlText w:val=""/>
+      <w:lvlJc w:val="left"/>
+      <w:pPr>
+        <w:ind w:left="6165" w:hanging="360"/>
+      </w:pPr>
+      <w:rPr>
+        <w:rFonts w:ascii="Wingdings" w:hAnsi="Wingdings" w:hint="default"/>
+      </w:rPr>
+    </w:lvl>
+  </w:abstractNum>
+  <w:num w:numId="1">
+    <w:abstractNumId w:val="0"/>
+  </w:num>
+</w:numbering>
 </file>
 
 <file path=word/styles.xml><?xml version="1.0" encoding="utf-8"?>
@@ -716,6 +1390,27 @@
     <w:name w:val="Normal"/>
     <w:qFormat/>
   </w:style>
+  <w:style w:type="paragraph" w:styleId="Titre1">
+    <w:name w:val="heading 1"/>
+    <w:basedOn w:val="Normal"/>
+    <w:next w:val="Normal"/>
+    <w:link w:val="Titre1Car"/>
+    <w:uiPriority w:val="9"/>
+    <w:qFormat/>
+    <w:rsid w:val="0014112F"/>
+    <w:pPr>
+      <w:keepNext/>
+      <w:keepLines/>
+      <w:spacing w:before="240" w:after="0"/>
+      <w:outlineLvl w:val="0"/>
+    </w:pPr>
+    <w:rPr>
+      <w:rFonts w:asciiTheme="majorHAnsi" w:eastAsiaTheme="majorEastAsia" w:hAnsiTheme="majorHAnsi" w:cstheme="majorBidi"/>
+      <w:color w:val="2E74B5" w:themeColor="accent1" w:themeShade="BF"/>
+      <w:sz w:val="32"/>
+      <w:szCs w:val="32"/>
+    </w:rPr>
+  </w:style>
   <w:style w:type="character" w:default="1" w:styleId="Policepardfaut">
     <w:name w:val="Default Paragraph Font"/>
     <w:uiPriority w:val="1"/>
@@ -761,6 +1456,68 @@
       <w:sz w:val="18"/>
       <w:szCs w:val="18"/>
     </w:rPr>
+  </w:style>
+  <w:style w:type="character" w:customStyle="1" w:styleId="Titre1Car">
+    <w:name w:val="Titre 1 Car"/>
+    <w:basedOn w:val="Policepardfaut"/>
+    <w:link w:val="Titre1"/>
+    <w:uiPriority w:val="9"/>
+    <w:rsid w:val="0014112F"/>
+    <w:rPr>
+      <w:rFonts w:asciiTheme="majorHAnsi" w:eastAsiaTheme="majorEastAsia" w:hAnsiTheme="majorHAnsi" w:cstheme="majorBidi"/>
+      <w:color w:val="2E74B5" w:themeColor="accent1" w:themeShade="BF"/>
+      <w:sz w:val="32"/>
+      <w:szCs w:val="32"/>
+    </w:rPr>
+  </w:style>
+  <w:style w:type="paragraph" w:styleId="En-ttedetabledesmatires">
+    <w:name w:val="TOC Heading"/>
+    <w:basedOn w:val="Titre1"/>
+    <w:next w:val="Normal"/>
+    <w:uiPriority w:val="39"/>
+    <w:unhideWhenUsed/>
+    <w:qFormat/>
+    <w:rsid w:val="0014112F"/>
+    <w:pPr>
+      <w:outlineLvl w:val="9"/>
+    </w:pPr>
+    <w:rPr>
+      <w:lang w:eastAsia="fr-CH"/>
+    </w:rPr>
+  </w:style>
+  <w:style w:type="paragraph" w:styleId="TM1">
+    <w:name w:val="toc 1"/>
+    <w:basedOn w:val="Normal"/>
+    <w:next w:val="Normal"/>
+    <w:autoRedefine/>
+    <w:uiPriority w:val="39"/>
+    <w:unhideWhenUsed/>
+    <w:rsid w:val="0014112F"/>
+    <w:pPr>
+      <w:spacing w:after="100"/>
+    </w:pPr>
+  </w:style>
+  <w:style w:type="character" w:styleId="Lienhypertexte">
+    <w:name w:val="Hyperlink"/>
+    <w:basedOn w:val="Policepardfaut"/>
+    <w:uiPriority w:val="99"/>
+    <w:unhideWhenUsed/>
+    <w:rsid w:val="0014112F"/>
+    <w:rPr>
+      <w:color w:val="0563C1" w:themeColor="hyperlink"/>
+      <w:u w:val="single"/>
+    </w:rPr>
+  </w:style>
+  <w:style w:type="paragraph" w:styleId="Paragraphedeliste">
+    <w:name w:val="List Paragraph"/>
+    <w:basedOn w:val="Normal"/>
+    <w:uiPriority w:val="34"/>
+    <w:qFormat/>
+    <w:rsid w:val="006C33A1"/>
+    <w:pPr>
+      <w:ind w:left="720"/>
+      <w:contextualSpacing/>
+    </w:pPr>
   </w:style>
 </w:styles>
 </file>
@@ -1024,4 +1781,16 @@
     </a:ext>
   </a:extLst>
 </a:theme>
+</file>
+
+<file path=customXml/item1.xml><?xml version="1.0" encoding="utf-8"?>
+<b:Sources xmlns:b="http://schemas.openxmlformats.org/officeDocument/2006/bibliography" xmlns="http://schemas.openxmlformats.org/officeDocument/2006/bibliography" SelectedStyle="\APASixthEditionOfficeOnline.xsl" StyleName="APA" Version="6"/>
+</file>
+
+<file path=customXml/itemProps1.xml><?xml version="1.0" encoding="utf-8"?>
+<ds:datastoreItem xmlns:ds="http://schemas.openxmlformats.org/officeDocument/2006/customXml" ds:itemID="{C995FDF2-6090-466D-AFEB-8E2082F3533D}">
+  <ds:schemaRefs>
+    <ds:schemaRef ds:uri="http://schemas.openxmlformats.org/officeDocument/2006/bibliography"/>
+  </ds:schemaRefs>
+</ds:datastoreItem>
 </file>
</xml_diff>

<commit_message>
MAJ JDT + DailyScrum + Probleme.docx
</commit_message>
<xml_diff>
--- a/doc/Problemes.docx
+++ b/doc/Problemes.docx
@@ -5,7 +5,11 @@
     <w:sdt>
       <w:sdtPr>
         <w:rPr>
-          <w:lang w:val="fr-FR"/>
+          <w:rFonts w:asciiTheme="minorHAnsi" w:eastAsiaTheme="minorHAnsi" w:hAnsiTheme="minorHAnsi" w:cstheme="minorBidi"/>
+          <w:color w:val="auto"/>
+          <w:sz w:val="22"/>
+          <w:szCs w:val="22"/>
+          <w:lang w:val="fr-FR" w:eastAsia="en-US"/>
         </w:rPr>
         <w:id w:val="-2084600444"/>
         <w:docPartObj>
@@ -15,13 +19,8 @@
       </w:sdtPr>
       <w:sdtEndPr>
         <w:rPr>
-          <w:rFonts w:asciiTheme="minorHAnsi" w:eastAsiaTheme="minorHAnsi" w:hAnsiTheme="minorHAnsi" w:cstheme="minorBidi"/>
           <w:b/>
           <w:bCs/>
-          <w:color w:val="auto"/>
-          <w:sz w:val="22"/>
-          <w:szCs w:val="22"/>
-          <w:lang w:eastAsia="en-US"/>
         </w:rPr>
       </w:sdtEndPr>
       <w:sdtContent>
@@ -57,7 +56,7 @@
           <w:r>
             <w:fldChar w:fldCharType="separate"/>
           </w:r>
-          <w:hyperlink w:anchor="_Toc485044140" w:history="1">
+          <w:hyperlink w:anchor="_Toc485205772" w:history="1">
             <w:r>
               <w:rPr>
                 <w:rStyle w:val="Lienhypertexte"/>
@@ -84,7 +83,7 @@
                 <w:noProof/>
                 <w:webHidden/>
               </w:rPr>
-              <w:instrText xml:space="preserve"> PAGEREF _Toc485044140 \h </w:instrText>
+              <w:instrText xml:space="preserve"> PAGEREF _Toc485205772 \h </w:instrText>
             </w:r>
             <w:r>
               <w:rPr>
@@ -127,7 +126,7 @@
               <w:lang w:eastAsia="fr-CH"/>
             </w:rPr>
           </w:pPr>
-          <w:hyperlink w:anchor="_Toc485044141" w:history="1">
+          <w:hyperlink w:anchor="_Toc485205773" w:history="1">
             <w:r>
               <w:rPr>
                 <w:rStyle w:val="Lienhypertexte"/>
@@ -154,7 +153,7 @@
                 <w:noProof/>
                 <w:webHidden/>
               </w:rPr>
-              <w:instrText xml:space="preserve"> PAGEREF _Toc485044141 \h </w:instrText>
+              <w:instrText xml:space="preserve"> PAGEREF _Toc485205773 \h </w:instrText>
             </w:r>
             <w:r>
               <w:rPr>
@@ -174,7 +173,7 @@
                 <w:noProof/>
                 <w:webHidden/>
               </w:rPr>
-              <w:t>1</w:t>
+              <w:t>2</w:t>
             </w:r>
             <w:r>
               <w:rPr>
@@ -197,7 +196,7 @@
               <w:lang w:eastAsia="fr-CH"/>
             </w:rPr>
           </w:pPr>
-          <w:hyperlink w:anchor="_Toc485044142" w:history="1">
+          <w:hyperlink w:anchor="_Toc485205774" w:history="1">
             <w:r>
               <w:rPr>
                 <w:rStyle w:val="Lienhypertexte"/>
@@ -224,7 +223,147 @@
                 <w:noProof/>
                 <w:webHidden/>
               </w:rPr>
-              <w:instrText xml:space="preserve"> PAGEREF _Toc485044142 \h </w:instrText>
+              <w:instrText xml:space="preserve"> PAGEREF _Toc485205774 \h </w:instrText>
+            </w:r>
+            <w:r>
+              <w:rPr>
+                <w:noProof/>
+                <w:webHidden/>
+              </w:rPr>
+            </w:r>
+            <w:r>
+              <w:rPr>
+                <w:noProof/>
+                <w:webHidden/>
+              </w:rPr>
+              <w:fldChar w:fldCharType="separate"/>
+            </w:r>
+            <w:r>
+              <w:rPr>
+                <w:noProof/>
+                <w:webHidden/>
+              </w:rPr>
+              <w:t>2</w:t>
+            </w:r>
+            <w:r>
+              <w:rPr>
+                <w:noProof/>
+                <w:webHidden/>
+              </w:rPr>
+              <w:fldChar w:fldCharType="end"/>
+            </w:r>
+          </w:hyperlink>
+        </w:p>
+        <w:p>
+          <w:pPr>
+            <w:pStyle w:val="TM1"/>
+            <w:tabs>
+              <w:tab w:val="right" w:leader="dot" w:pos="9062"/>
+            </w:tabs>
+            <w:rPr>
+              <w:rFonts w:eastAsiaTheme="minorEastAsia"/>
+              <w:noProof/>
+              <w:lang w:eastAsia="fr-CH"/>
+            </w:rPr>
+          </w:pPr>
+          <w:hyperlink w:anchor="_Toc485205775" w:history="1">
+            <w:r>
+              <w:rPr>
+                <w:rStyle w:val="Lienhypertexte"/>
+                <w:noProof/>
+              </w:rPr>
+              <w:t>Problème 4</w:t>
+            </w:r>
+            <w:r>
+              <w:rPr>
+                <w:noProof/>
+                <w:webHidden/>
+              </w:rPr>
+              <w:tab/>
+            </w:r>
+            <w:r>
+              <w:rPr>
+                <w:noProof/>
+                <w:webHidden/>
+              </w:rPr>
+              <w:fldChar w:fldCharType="begin"/>
+            </w:r>
+            <w:r>
+              <w:rPr>
+                <w:noProof/>
+                <w:webHidden/>
+              </w:rPr>
+              <w:instrText xml:space="preserve"> PAGEREF _Toc485205775 \h </w:instrText>
+            </w:r>
+            <w:r>
+              <w:rPr>
+                <w:noProof/>
+                <w:webHidden/>
+              </w:rPr>
+            </w:r>
+            <w:r>
+              <w:rPr>
+                <w:noProof/>
+                <w:webHidden/>
+              </w:rPr>
+              <w:fldChar w:fldCharType="separate"/>
+            </w:r>
+            <w:r>
+              <w:rPr>
+                <w:noProof/>
+                <w:webHidden/>
+              </w:rPr>
+              <w:t>2</w:t>
+            </w:r>
+            <w:r>
+              <w:rPr>
+                <w:noProof/>
+                <w:webHidden/>
+              </w:rPr>
+              <w:fldChar w:fldCharType="end"/>
+            </w:r>
+          </w:hyperlink>
+        </w:p>
+        <w:p>
+          <w:pPr>
+            <w:pStyle w:val="TM1"/>
+            <w:tabs>
+              <w:tab w:val="right" w:leader="dot" w:pos="9062"/>
+            </w:tabs>
+            <w:rPr>
+              <w:rFonts w:eastAsiaTheme="minorEastAsia"/>
+              <w:noProof/>
+              <w:lang w:eastAsia="fr-CH"/>
+            </w:rPr>
+          </w:pPr>
+          <w:hyperlink w:anchor="_Toc485205776" w:history="1">
+            <w:r>
+              <w:rPr>
+                <w:rStyle w:val="Lienhypertexte"/>
+                <w:noProof/>
+              </w:rPr>
+              <w:t>Problème 5</w:t>
+            </w:r>
+            <w:r>
+              <w:rPr>
+                <w:noProof/>
+                <w:webHidden/>
+              </w:rPr>
+              <w:tab/>
+            </w:r>
+            <w:r>
+              <w:rPr>
+                <w:noProof/>
+                <w:webHidden/>
+              </w:rPr>
+              <w:fldChar w:fldCharType="begin"/>
+            </w:r>
+            <w:r>
+              <w:rPr>
+                <w:noProof/>
+                <w:webHidden/>
+              </w:rPr>
+              <w:instrText xml:space="preserve"> PAGEREF _Toc485205776 \h </w:instrText>
             </w:r>
             <w:r>
               <w:rPr>
@@ -271,7 +410,7 @@
       <w:pPr>
         <w:pStyle w:val="Titre1"/>
       </w:pPr>
-      <w:bookmarkStart w:id="0" w:name="_Toc485044140"/>
+      <w:bookmarkStart w:id="0" w:name="_Toc485205772"/>
       <w:r>
         <w:t>Problème 1</w:t>
       </w:r>
@@ -383,13 +522,17 @@
       <w:r>
         <w:t xml:space="preserve"> - Mettre en commentaire les 2 lignes trouvées (mettre "//" devant les 2 lignes)</w:t>
       </w:r>
+      <w:r>
+        <w:br w:type="page"/>
+      </w:r>
     </w:p>
     <w:p>
       <w:pPr>
         <w:pStyle w:val="Titre1"/>
       </w:pPr>
-      <w:bookmarkStart w:id="1" w:name="_Toc485044141"/>
-      <w:r>
+      <w:bookmarkStart w:id="1" w:name="_Toc485205773"/>
+      <w:r>
+        <w:lastRenderedPageBreak/>
         <w:t>Problème 2</w:t>
       </w:r>
       <w:bookmarkEnd w:id="1"/>
@@ -403,8 +546,6 @@
       <w:r>
         <w:t xml:space="preserve">Lorsqu’on veut afficher une </w:t>
       </w:r>
-      <w:bookmarkStart w:id="2" w:name="_GoBack"/>
-      <w:bookmarkEnd w:id="2"/>
     </w:p>
     <w:p>
       <w:r>
@@ -428,7 +569,7 @@
                     <pic:cNvPicPr/>
                   </pic:nvPicPr>
                   <pic:blipFill>
-                    <a:blip r:embed="rId6">
+                    <a:blip r:embed="rId8">
                       <a:extLst>
                         <a:ext uri="{28A0092B-C50C-407E-A947-70E740481C1C}">
                           <a14:useLocalDpi xmlns:a14="http://schemas.microsoft.com/office/drawing/2010/main" val="0"/>
@@ -710,7 +851,7 @@
                     <pic:cNvPicPr/>
                   </pic:nvPicPr>
                   <pic:blipFill>
-                    <a:blip r:embed="rId7">
+                    <a:blip r:embed="rId9">
                       <a:extLst>
                         <a:ext uri="{28A0092B-C50C-407E-A947-70E740481C1C}">
                           <a14:useLocalDpi xmlns:a14="http://schemas.microsoft.com/office/drawing/2010/main" val="0"/>
@@ -736,16 +877,20 @@
           </wp:inline>
         </w:drawing>
       </w:r>
+      <w:r>
+        <w:br w:type="page"/>
+      </w:r>
     </w:p>
     <w:p>
       <w:pPr>
         <w:pStyle w:val="Titre1"/>
       </w:pPr>
-      <w:bookmarkStart w:id="3" w:name="_Toc485044142"/>
-      <w:r>
+      <w:bookmarkStart w:id="2" w:name="_Toc485205774"/>
+      <w:r>
+        <w:lastRenderedPageBreak/>
         <w:t>Problème 3</w:t>
       </w:r>
-      <w:bookmarkEnd w:id="3"/>
+      <w:bookmarkEnd w:id="2"/>
     </w:p>
     <w:p>
       <w:pPr>
@@ -834,7 +979,7 @@
                     </pic:cNvPicPr>
                   </pic:nvPicPr>
                   <pic:blipFill>
-                    <a:blip r:embed="rId8">
+                    <a:blip r:embed="rId10">
                       <a:extLst>
                         <a:ext uri="{28A0092B-C50C-407E-A947-70E740481C1C}">
                           <a14:useLocalDpi xmlns:a14="http://schemas.microsoft.com/office/drawing/2010/main" val="0"/>
@@ -865,8 +1010,1123 @@
           </wp:inline>
         </w:drawing>
       </w:r>
+      <w:r>
+        <w:br w:type="page"/>
+      </w:r>
+    </w:p>
+    <w:p>
+      <w:pPr>
+        <w:pStyle w:val="Titre1"/>
+      </w:pPr>
+      <w:bookmarkStart w:id="3" w:name="_Toc485205775"/>
+      <w:r>
+        <w:lastRenderedPageBreak/>
+        <w:t>Problème 4</w:t>
+      </w:r>
+      <w:bookmarkEnd w:id="3"/>
+    </w:p>
+    <w:p>
+      <w:r>
+        <w:t>Problème :</w:t>
+      </w:r>
+    </w:p>
+    <w:p>
+      <w:r>
+        <w:t xml:space="preserve">Nous avons créé une extension pour notre site web (l’extension devra nous permettre de publier des « post » avec un jeux une date et un « user » qui est la personne qui a publié le jeux). Nous ne trouvons pas comment utiliser cette extension que nous avons créé et tous les tutos trouvés s’arrêtent à la création de l’extension </w:t>
+      </w:r>
+    </w:p>
+    <w:p>
+      <w:r>
+        <w:t>Résolution :</w:t>
+      </w:r>
+    </w:p>
+    <w:p>
+      <w:r>
+        <w:t xml:space="preserve">Pour utiliser notre extension il faut </w:t>
+      </w:r>
+    </w:p>
+    <w:p>
+      <w:pPr>
+        <w:pStyle w:val="Paragraphedeliste"/>
+        <w:numPr>
+          <w:ilvl w:val="0"/>
+          <w:numId w:val="2"/>
+        </w:numPr>
+        <w:spacing w:line="360" w:lineRule="auto"/>
+      </w:pPr>
+      <w:r>
+        <w:t>Avoir</w:t>
+      </w:r>
+      <w:r>
+        <w:t xml:space="preserve"> </w:t>
+      </w:r>
+      <w:r>
+        <w:t>créé</w:t>
+      </w:r>
+      <w:r>
+        <w:t xml:space="preserve"> un « </w:t>
+      </w:r>
+      <w:proofErr w:type="spellStart"/>
+      <w:r>
+        <w:t>frontend</w:t>
+      </w:r>
+      <w:proofErr w:type="spellEnd"/>
+      <w:r>
+        <w:t xml:space="preserve"> plugin »</w:t>
+      </w:r>
+      <w:r>
+        <w:t xml:space="preserve"> dans l’extension</w:t>
+      </w:r>
+    </w:p>
+    <w:p>
+      <w:pPr>
+        <w:pStyle w:val="Paragraphedeliste"/>
+        <w:ind w:left="405"/>
+      </w:pPr>
+      <w:r>
+        <w:rPr>
+          <w:noProof/>
+          <w:lang w:eastAsia="fr-CH"/>
+        </w:rPr>
+        <w:drawing>
+          <wp:anchor distT="0" distB="0" distL="114300" distR="114300" simplePos="0" relativeHeight="251661312" behindDoc="1" locked="0" layoutInCell="1" allowOverlap="1">
+            <wp:simplePos x="0" y="0"/>
+            <wp:positionH relativeFrom="column">
+              <wp:posOffset>300355</wp:posOffset>
+            </wp:positionH>
+            <wp:positionV relativeFrom="paragraph">
+              <wp:posOffset>122555</wp:posOffset>
+            </wp:positionV>
+            <wp:extent cx="1855470" cy="1342390"/>
+            <wp:effectExtent l="0" t="0" r="0" b="0"/>
+            <wp:wrapSquare wrapText="bothSides"/>
+            <wp:docPr id="6" name="Image 6" descr="C:\Users\pittierfa\Desktop\Capture4.PNG"/>
+            <wp:cNvGraphicFramePr>
+              <a:graphicFrameLocks xmlns:a="http://schemas.openxmlformats.org/drawingml/2006/main" noChangeAspect="1"/>
+            </wp:cNvGraphicFramePr>
+            <a:graphic xmlns:a="http://schemas.openxmlformats.org/drawingml/2006/main">
+              <a:graphicData uri="http://schemas.openxmlformats.org/drawingml/2006/picture">
+                <pic:pic xmlns:pic="http://schemas.openxmlformats.org/drawingml/2006/picture">
+                  <pic:nvPicPr>
+                    <pic:cNvPr id="0" name="Picture 1" descr="C:\Users\pittierfa\Desktop\Capture4.PNG"/>
+                    <pic:cNvPicPr>
+                      <a:picLocks noChangeAspect="1" noChangeArrowheads="1"/>
+                    </pic:cNvPicPr>
+                  </pic:nvPicPr>
+                  <pic:blipFill rotWithShape="1">
+                    <a:blip r:embed="rId11">
+                      <a:extLst>
+                        <a:ext uri="{28A0092B-C50C-407E-A947-70E740481C1C}">
+                          <a14:useLocalDpi xmlns:a14="http://schemas.microsoft.com/office/drawing/2010/main" val="0"/>
+                        </a:ext>
+                      </a:extLst>
+                    </a:blip>
+                    <a:srcRect t="63387"/>
+                    <a:stretch/>
+                  </pic:blipFill>
+                  <pic:spPr bwMode="auto">
+                    <a:xfrm>
+                      <a:off x="0" y="0"/>
+                      <a:ext cx="1855470" cy="1342390"/>
+                    </a:xfrm>
+                    <a:prstGeom prst="rect">
+                      <a:avLst/>
+                    </a:prstGeom>
+                    <a:noFill/>
+                    <a:ln>
+                      <a:noFill/>
+                    </a:ln>
+                    <a:extLst>
+                      <a:ext uri="{53640926-AAD7-44D8-BBD7-CCE9431645EC}">
+                        <a14:shadowObscured xmlns:a14="http://schemas.microsoft.com/office/drawing/2010/main"/>
+                      </a:ext>
+                    </a:extLst>
+                  </pic:spPr>
+                </pic:pic>
+              </a:graphicData>
+            </a:graphic>
+            <wp14:sizeRelV relativeFrom="margin">
+              <wp14:pctHeight>0</wp14:pctHeight>
+            </wp14:sizeRelV>
+          </wp:anchor>
+        </w:drawing>
+      </w:r>
+    </w:p>
+    <w:p>
+      <w:pPr>
+        <w:pStyle w:val="Paragraphedeliste"/>
+        <w:ind w:left="405"/>
+      </w:pPr>
+      <w:r>
+        <w:rPr>
+          <w:noProof/>
+          <w:lang w:eastAsia="fr-CH"/>
+        </w:rPr>
+        <mc:AlternateContent>
+          <mc:Choice Requires="wps">
+            <w:drawing>
+              <wp:anchor distT="0" distB="0" distL="114300" distR="114300" simplePos="0" relativeHeight="251662336" behindDoc="0" locked="0" layoutInCell="1" allowOverlap="1">
+                <wp:simplePos x="0" y="0"/>
+                <wp:positionH relativeFrom="column">
+                  <wp:posOffset>347980</wp:posOffset>
+                </wp:positionH>
+                <wp:positionV relativeFrom="paragraph">
+                  <wp:posOffset>62865</wp:posOffset>
+                </wp:positionV>
+                <wp:extent cx="1733550" cy="1152525"/>
+                <wp:effectExtent l="0" t="0" r="19050" b="28575"/>
+                <wp:wrapNone/>
+                <wp:docPr id="7" name="Rectangle 7"/>
+                <wp:cNvGraphicFramePr/>
+                <a:graphic xmlns:a="http://schemas.openxmlformats.org/drawingml/2006/main">
+                  <a:graphicData uri="http://schemas.microsoft.com/office/word/2010/wordprocessingShape">
+                    <wps:wsp>
+                      <wps:cNvSpPr/>
+                      <wps:spPr>
+                        <a:xfrm>
+                          <a:off x="0" y="0"/>
+                          <a:ext cx="1733550" cy="1152525"/>
+                        </a:xfrm>
+                        <a:prstGeom prst="rect">
+                          <a:avLst/>
+                        </a:prstGeom>
+                        <a:noFill/>
+                        <a:ln>
+                          <a:solidFill>
+                            <a:srgbClr val="FF0000"/>
+                          </a:solidFill>
+                        </a:ln>
+                      </wps:spPr>
+                      <wps:style>
+                        <a:lnRef idx="2">
+                          <a:schemeClr val="accent1">
+                            <a:shade val="50000"/>
+                          </a:schemeClr>
+                        </a:lnRef>
+                        <a:fillRef idx="1">
+                          <a:schemeClr val="accent1"/>
+                        </a:fillRef>
+                        <a:effectRef idx="0">
+                          <a:schemeClr val="accent1"/>
+                        </a:effectRef>
+                        <a:fontRef idx="minor">
+                          <a:schemeClr val="lt1"/>
+                        </a:fontRef>
+                      </wps:style>
+                      <wps:bodyPr rot="0" spcFirstLastPara="0" vertOverflow="overflow" horzOverflow="overflow" vert="horz" wrap="square" lIns="91440" tIns="45720" rIns="91440" bIns="45720" numCol="1" spcCol="0" rtlCol="0" fromWordArt="0" anchor="ctr" anchorCtr="0" forceAA="0" compatLnSpc="1">
+                        <a:prstTxWarp prst="textNoShape">
+                          <a:avLst/>
+                        </a:prstTxWarp>
+                        <a:noAutofit/>
+                      </wps:bodyPr>
+                    </wps:wsp>
+                  </a:graphicData>
+                </a:graphic>
+              </wp:anchor>
+            </w:drawing>
+          </mc:Choice>
+          <mc:Fallback>
+            <w:pict>
+              <v:rect w14:anchorId="02050021" id="Rectangle 7" o:spid="_x0000_s1026" style="position:absolute;margin-left:27.4pt;margin-top:4.95pt;width:136.5pt;height:90.75pt;z-index:251662336;visibility:visible;mso-wrap-style:square;mso-wrap-distance-left:9pt;mso-wrap-distance-top:0;mso-wrap-distance-right:9pt;mso-wrap-distance-bottom:0;mso-position-horizontal:absolute;mso-position-horizontal-relative:text;mso-position-vertical:absolute;mso-position-vertical-relative:text;v-text-anchor:middle" o:gfxdata="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" filled="f" strokecolor="red" strokeweight="1pt"/>
+            </w:pict>
+          </mc:Fallback>
+        </mc:AlternateContent>
+      </w:r>
+    </w:p>
+    <w:p>
+      <w:pPr>
+        <w:pStyle w:val="Paragraphedeliste"/>
+      </w:pPr>
+    </w:p>
+    <w:p>
+      <w:pPr>
+        <w:pStyle w:val="Paragraphedeliste"/>
+        <w:ind w:left="405"/>
+      </w:pPr>
+    </w:p>
+    <w:p>
+      <w:pPr>
+        <w:pStyle w:val="Paragraphedeliste"/>
+        <w:ind w:left="405"/>
+      </w:pPr>
+    </w:p>
+    <w:p>
+      <w:pPr>
+        <w:pStyle w:val="Paragraphedeliste"/>
+        <w:ind w:left="405"/>
+      </w:pPr>
+    </w:p>
+    <w:p>
+      <w:pPr>
+        <w:pStyle w:val="Paragraphedeliste"/>
+        <w:ind w:left="405"/>
+      </w:pPr>
+    </w:p>
+    <w:p>
+      <w:pPr>
+        <w:pStyle w:val="Paragraphedeliste"/>
+        <w:spacing w:line="360" w:lineRule="auto"/>
+        <w:ind w:left="405"/>
+      </w:pPr>
+    </w:p>
+    <w:p>
+      <w:pPr>
+        <w:pStyle w:val="Paragraphedeliste"/>
+        <w:numPr>
+          <w:ilvl w:val="0"/>
+          <w:numId w:val="2"/>
+        </w:numPr>
+        <w:spacing w:line="360" w:lineRule="auto"/>
+      </w:pPr>
+      <w:r>
+        <w:t>Avoir ajouté Plugin à</w:t>
+      </w:r>
+      <w:r>
+        <w:t xml:space="preserve"> la page accuei</w:t>
+      </w:r>
+      <w:r>
+        <w:t>l</w:t>
+      </w:r>
+    </w:p>
+    <w:p>
+      <w:pPr>
+        <w:pStyle w:val="Paragraphedeliste"/>
+        <w:numPr>
+          <w:ilvl w:val="0"/>
+          <w:numId w:val="3"/>
+        </w:numPr>
+      </w:pPr>
+      <w:r>
+        <w:t>Ajouter contenu à la page d’accueil</w:t>
+      </w:r>
+    </w:p>
+    <w:p>
+      <w:pPr>
+        <w:pStyle w:val="Paragraphedeliste"/>
+        <w:numPr>
+          <w:ilvl w:val="0"/>
+          <w:numId w:val="3"/>
+        </w:numPr>
+      </w:pPr>
+      <w:r>
+        <w:rPr>
+          <w:noProof/>
+          <w:lang w:eastAsia="fr-CH"/>
+        </w:rPr>
+        <w:drawing>
+          <wp:anchor distT="0" distB="180340" distL="114300" distR="114300" simplePos="0" relativeHeight="251663360" behindDoc="1" locked="0" layoutInCell="1" allowOverlap="1">
+            <wp:simplePos x="0" y="0"/>
+            <wp:positionH relativeFrom="margin">
+              <wp:posOffset>-367030</wp:posOffset>
+            </wp:positionH>
+            <wp:positionV relativeFrom="paragraph">
+              <wp:posOffset>324485</wp:posOffset>
+            </wp:positionV>
+            <wp:extent cx="6904800" cy="1713600"/>
+            <wp:effectExtent l="0" t="0" r="0" b="1270"/>
+            <wp:wrapSquare wrapText="bothSides"/>
+            <wp:docPr id="8" name="Image 8" descr="C:\Users\pittierfa\Desktop\Capture5.PNG"/>
+            <wp:cNvGraphicFramePr>
+              <a:graphicFrameLocks xmlns:a="http://schemas.openxmlformats.org/drawingml/2006/main" noChangeAspect="1"/>
+            </wp:cNvGraphicFramePr>
+            <a:graphic xmlns:a="http://schemas.openxmlformats.org/drawingml/2006/main">
+              <a:graphicData uri="http://schemas.openxmlformats.org/drawingml/2006/picture">
+                <pic:pic xmlns:pic="http://schemas.openxmlformats.org/drawingml/2006/picture">
+                  <pic:nvPicPr>
+                    <pic:cNvPr id="0" name="Picture 2" descr="C:\Users\pittierfa\Desktop\Capture5.PNG"/>
+                    <pic:cNvPicPr>
+                      <a:picLocks noChangeAspect="1" noChangeArrowheads="1"/>
+                    </pic:cNvPicPr>
+                  </pic:nvPicPr>
+                  <pic:blipFill rotWithShape="1">
+                    <a:blip r:embed="rId12">
+                      <a:extLst>
+                        <a:ext uri="{28A0092B-C50C-407E-A947-70E740481C1C}">
+                          <a14:useLocalDpi xmlns:a14="http://schemas.microsoft.com/office/drawing/2010/main" val="0"/>
+                        </a:ext>
+                      </a:extLst>
+                    </a:blip>
+                    <a:srcRect b="37239"/>
+                    <a:stretch/>
+                  </pic:blipFill>
+                  <pic:spPr bwMode="auto">
+                    <a:xfrm>
+                      <a:off x="0" y="0"/>
+                      <a:ext cx="6904800" cy="1713600"/>
+                    </a:xfrm>
+                    <a:prstGeom prst="rect">
+                      <a:avLst/>
+                    </a:prstGeom>
+                    <a:noFill/>
+                    <a:ln>
+                      <a:noFill/>
+                    </a:ln>
+                    <a:extLst>
+                      <a:ext uri="{53640926-AAD7-44D8-BBD7-CCE9431645EC}">
+                        <a14:shadowObscured xmlns:a14="http://schemas.microsoft.com/office/drawing/2010/main"/>
+                      </a:ext>
+                    </a:extLst>
+                  </pic:spPr>
+                </pic:pic>
+              </a:graphicData>
+            </a:graphic>
+            <wp14:sizeRelH relativeFrom="margin">
+              <wp14:pctWidth>0</wp14:pctWidth>
+            </wp14:sizeRelH>
+            <wp14:sizeRelV relativeFrom="margin">
+              <wp14:pctHeight>0</wp14:pctHeight>
+            </wp14:sizeRelV>
+          </wp:anchor>
+        </w:drawing>
+      </w:r>
+      <w:r>
+        <w:rPr>
+          <w:noProof/>
+          <w:lang w:eastAsia="fr-CH"/>
+        </w:rPr>
+        <mc:AlternateContent>
+          <mc:Choice Requires="wps">
+            <w:drawing>
+              <wp:anchor distT="0" distB="0" distL="114300" distR="114300" simplePos="0" relativeHeight="251667456" behindDoc="0" locked="0" layoutInCell="1" allowOverlap="1">
+                <wp:simplePos x="0" y="0"/>
+                <wp:positionH relativeFrom="column">
+                  <wp:posOffset>1767205</wp:posOffset>
+                </wp:positionH>
+                <wp:positionV relativeFrom="paragraph">
+                  <wp:posOffset>1296035</wp:posOffset>
+                </wp:positionV>
+                <wp:extent cx="4714875" cy="428625"/>
+                <wp:effectExtent l="0" t="0" r="28575" b="28575"/>
+                <wp:wrapNone/>
+                <wp:docPr id="16" name="Rectangle 16"/>
+                <wp:cNvGraphicFramePr/>
+                <a:graphic xmlns:a="http://schemas.openxmlformats.org/drawingml/2006/main">
+                  <a:graphicData uri="http://schemas.microsoft.com/office/word/2010/wordprocessingShape">
+                    <wps:wsp>
+                      <wps:cNvSpPr/>
+                      <wps:spPr>
+                        <a:xfrm>
+                          <a:off x="0" y="0"/>
+                          <a:ext cx="4714875" cy="428625"/>
+                        </a:xfrm>
+                        <a:prstGeom prst="rect">
+                          <a:avLst/>
+                        </a:prstGeom>
+                        <a:noFill/>
+                        <a:ln>
+                          <a:solidFill>
+                            <a:srgbClr val="FF0000"/>
+                          </a:solidFill>
+                        </a:ln>
+                      </wps:spPr>
+                      <wps:style>
+                        <a:lnRef idx="2">
+                          <a:schemeClr val="accent1">
+                            <a:shade val="50000"/>
+                          </a:schemeClr>
+                        </a:lnRef>
+                        <a:fillRef idx="1">
+                          <a:schemeClr val="accent1"/>
+                        </a:fillRef>
+                        <a:effectRef idx="0">
+                          <a:schemeClr val="accent1"/>
+                        </a:effectRef>
+                        <a:fontRef idx="minor">
+                          <a:schemeClr val="lt1"/>
+                        </a:fontRef>
+                      </wps:style>
+                      <wps:bodyPr rot="0" spcFirstLastPara="0" vertOverflow="overflow" horzOverflow="overflow" vert="horz" wrap="square" lIns="91440" tIns="45720" rIns="91440" bIns="45720" numCol="1" spcCol="0" rtlCol="0" fromWordArt="0" anchor="ctr" anchorCtr="0" forceAA="0" compatLnSpc="1">
+                        <a:prstTxWarp prst="textNoShape">
+                          <a:avLst/>
+                        </a:prstTxWarp>
+                        <a:noAutofit/>
+                      </wps:bodyPr>
+                    </wps:wsp>
+                  </a:graphicData>
+                </a:graphic>
+              </wp:anchor>
+            </w:drawing>
+          </mc:Choice>
+          <mc:Fallback>
+            <w:pict>
+              <v:rect w14:anchorId="39AE0D41" id="Rectangle 16" o:spid="_x0000_s1026" style="position:absolute;margin-left:139.15pt;margin-top:102.05pt;width:371.25pt;height:33.75pt;z-index:251667456;visibility:visible;mso-wrap-style:square;mso-wrap-distance-left:9pt;mso-wrap-distance-top:0;mso-wrap-distance-right:9pt;mso-wrap-distance-bottom:0;mso-position-horizontal:absolute;mso-position-horizontal-relative:text;mso-position-vertical:absolute;mso-position-vertical-relative:text;v-text-anchor:middle" o:gfxdata="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" filled="f" strokecolor="red" strokeweight="1pt"/>
+            </w:pict>
+          </mc:Fallback>
+        </mc:AlternateContent>
+      </w:r>
+      <w:r>
+        <w:t>Sélectionner « General Plugin » dans l’onglet « Plugins »</w:t>
+      </w:r>
+    </w:p>
+    <w:p>
+      <w:pPr>
+        <w:pStyle w:val="Paragraphedeliste"/>
+        <w:numPr>
+          <w:ilvl w:val="0"/>
+          <w:numId w:val="3"/>
+        </w:numPr>
+      </w:pPr>
+      <w:r>
+        <w:t>« Edit » le contenu que vous venez d’ajouter</w:t>
+      </w:r>
+    </w:p>
+    <w:p>
+      <w:pPr>
+        <w:pStyle w:val="Paragraphedeliste"/>
+        <w:numPr>
+          <w:ilvl w:val="0"/>
+          <w:numId w:val="3"/>
+        </w:numPr>
+      </w:pPr>
+      <w:r>
+        <w:t>Dans l’onglet « Plugin », Dans « </w:t>
+      </w:r>
+      <w:proofErr w:type="spellStart"/>
+      <w:r>
+        <w:t>Selected</w:t>
+      </w:r>
+      <w:proofErr w:type="spellEnd"/>
+      <w:r>
+        <w:t xml:space="preserve"> Plugin » </w:t>
+      </w:r>
+      <w:proofErr w:type="spellStart"/>
+      <w:r>
+        <w:t>Séléctionnez</w:t>
+      </w:r>
+      <w:proofErr w:type="spellEnd"/>
+      <w:r>
+        <w:t xml:space="preserve"> « </w:t>
+      </w:r>
+      <w:proofErr w:type="spellStart"/>
+      <w:r>
+        <w:t>frontendFlashGame</w:t>
+      </w:r>
+      <w:proofErr w:type="spellEnd"/>
+      <w:r>
+        <w:t xml:space="preserve"> » et ajouter dans « Record Storage Page » le dossier « Storage </w:t>
+      </w:r>
+      <w:proofErr w:type="spellStart"/>
+      <w:r>
+        <w:t>Folder</w:t>
+      </w:r>
+      <w:proofErr w:type="spellEnd"/>
+      <w:r>
+        <w:t> »</w:t>
+      </w:r>
+    </w:p>
+    <w:p>
+      <w:pPr>
+        <w:pStyle w:val="Paragraphedeliste"/>
+        <w:ind w:left="765"/>
+      </w:pPr>
+      <w:r>
+        <w:rPr>
+          <w:noProof/>
+          <w:lang w:eastAsia="fr-CH"/>
+        </w:rPr>
+        <w:lastRenderedPageBreak/>
+        <mc:AlternateContent>
+          <mc:Choice Requires="wps">
+            <w:drawing>
+              <wp:anchor distT="0" distB="0" distL="114300" distR="114300" simplePos="0" relativeHeight="251666432" behindDoc="0" locked="0" layoutInCell="1" allowOverlap="1">
+                <wp:simplePos x="0" y="0"/>
+                <wp:positionH relativeFrom="column">
+                  <wp:posOffset>595630</wp:posOffset>
+                </wp:positionH>
+                <wp:positionV relativeFrom="paragraph">
+                  <wp:posOffset>1407795</wp:posOffset>
+                </wp:positionV>
+                <wp:extent cx="1238250" cy="676275"/>
+                <wp:effectExtent l="0" t="0" r="19050" b="28575"/>
+                <wp:wrapNone/>
+                <wp:docPr id="15" name="Rectangle 15"/>
+                <wp:cNvGraphicFramePr/>
+                <a:graphic xmlns:a="http://schemas.openxmlformats.org/drawingml/2006/main">
+                  <a:graphicData uri="http://schemas.microsoft.com/office/word/2010/wordprocessingShape">
+                    <wps:wsp>
+                      <wps:cNvSpPr/>
+                      <wps:spPr>
+                        <a:xfrm>
+                          <a:off x="0" y="0"/>
+                          <a:ext cx="1238250" cy="676275"/>
+                        </a:xfrm>
+                        <a:prstGeom prst="rect">
+                          <a:avLst/>
+                        </a:prstGeom>
+                        <a:noFill/>
+                        <a:ln>
+                          <a:solidFill>
+                            <a:srgbClr val="FF0000"/>
+                          </a:solidFill>
+                        </a:ln>
+                      </wps:spPr>
+                      <wps:style>
+                        <a:lnRef idx="2">
+                          <a:schemeClr val="accent1">
+                            <a:shade val="50000"/>
+                          </a:schemeClr>
+                        </a:lnRef>
+                        <a:fillRef idx="1">
+                          <a:schemeClr val="accent1"/>
+                        </a:fillRef>
+                        <a:effectRef idx="0">
+                          <a:schemeClr val="accent1"/>
+                        </a:effectRef>
+                        <a:fontRef idx="minor">
+                          <a:schemeClr val="lt1"/>
+                        </a:fontRef>
+                      </wps:style>
+                      <wps:bodyPr rot="0" spcFirstLastPara="0" vertOverflow="overflow" horzOverflow="overflow" vert="horz" wrap="square" lIns="91440" tIns="45720" rIns="91440" bIns="45720" numCol="1" spcCol="0" rtlCol="0" fromWordArt="0" anchor="ctr" anchorCtr="0" forceAA="0" compatLnSpc="1">
+                        <a:prstTxWarp prst="textNoShape">
+                          <a:avLst/>
+                        </a:prstTxWarp>
+                        <a:noAutofit/>
+                      </wps:bodyPr>
+                    </wps:wsp>
+                  </a:graphicData>
+                </a:graphic>
+              </wp:anchor>
+            </w:drawing>
+          </mc:Choice>
+          <mc:Fallback>
+            <w:pict>
+              <v:rect w14:anchorId="4012C89C" id="Rectangle 15" o:spid="_x0000_s1026" style="position:absolute;margin-left:46.9pt;margin-top:110.85pt;width:97.5pt;height:53.25pt;z-index:251666432;visibility:visible;mso-wrap-style:square;mso-wrap-distance-left:9pt;mso-wrap-distance-top:0;mso-wrap-distance-right:9pt;mso-wrap-distance-bottom:0;mso-position-horizontal:absolute;mso-position-horizontal-relative:text;mso-position-vertical:absolute;mso-position-vertical-relative:text;v-text-anchor:middle" o:gfxdata="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" filled="f" strokecolor="red" strokeweight="1pt"/>
+            </w:pict>
+          </mc:Fallback>
+        </mc:AlternateContent>
+      </w:r>
+      <w:r>
+        <w:rPr>
+          <w:noProof/>
+          <w:lang w:eastAsia="fr-CH"/>
+        </w:rPr>
+        <mc:AlternateContent>
+          <mc:Choice Requires="wps">
+            <w:drawing>
+              <wp:anchor distT="0" distB="0" distL="114300" distR="114300" simplePos="0" relativeHeight="251665408" behindDoc="0" locked="0" layoutInCell="1" allowOverlap="1">
+                <wp:simplePos x="0" y="0"/>
+                <wp:positionH relativeFrom="column">
+                  <wp:posOffset>595630</wp:posOffset>
+                </wp:positionH>
+                <wp:positionV relativeFrom="paragraph">
+                  <wp:posOffset>709295</wp:posOffset>
+                </wp:positionV>
+                <wp:extent cx="1390650" cy="561975"/>
+                <wp:effectExtent l="0" t="0" r="19050" b="28575"/>
+                <wp:wrapNone/>
+                <wp:docPr id="14" name="Rectangle 14"/>
+                <wp:cNvGraphicFramePr/>
+                <a:graphic xmlns:a="http://schemas.openxmlformats.org/drawingml/2006/main">
+                  <a:graphicData uri="http://schemas.microsoft.com/office/word/2010/wordprocessingShape">
+                    <wps:wsp>
+                      <wps:cNvSpPr/>
+                      <wps:spPr>
+                        <a:xfrm>
+                          <a:off x="0" y="0"/>
+                          <a:ext cx="1390650" cy="561975"/>
+                        </a:xfrm>
+                        <a:prstGeom prst="rect">
+                          <a:avLst/>
+                        </a:prstGeom>
+                        <a:noFill/>
+                        <a:ln>
+                          <a:solidFill>
+                            <a:srgbClr val="FF0000"/>
+                          </a:solidFill>
+                        </a:ln>
+                      </wps:spPr>
+                      <wps:style>
+                        <a:lnRef idx="2">
+                          <a:schemeClr val="accent1">
+                            <a:shade val="50000"/>
+                          </a:schemeClr>
+                        </a:lnRef>
+                        <a:fillRef idx="1">
+                          <a:schemeClr val="accent1"/>
+                        </a:fillRef>
+                        <a:effectRef idx="0">
+                          <a:schemeClr val="accent1"/>
+                        </a:effectRef>
+                        <a:fontRef idx="minor">
+                          <a:schemeClr val="lt1"/>
+                        </a:fontRef>
+                      </wps:style>
+                      <wps:bodyPr rot="0" spcFirstLastPara="0" vertOverflow="overflow" horzOverflow="overflow" vert="horz" wrap="square" lIns="91440" tIns="45720" rIns="91440" bIns="45720" numCol="1" spcCol="0" rtlCol="0" fromWordArt="0" anchor="ctr" anchorCtr="0" forceAA="0" compatLnSpc="1">
+                        <a:prstTxWarp prst="textNoShape">
+                          <a:avLst/>
+                        </a:prstTxWarp>
+                        <a:noAutofit/>
+                      </wps:bodyPr>
+                    </wps:wsp>
+                  </a:graphicData>
+                </a:graphic>
+                <wp14:sizeRelH relativeFrom="margin">
+                  <wp14:pctWidth>0</wp14:pctWidth>
+                </wp14:sizeRelH>
+              </wp:anchor>
+            </w:drawing>
+          </mc:Choice>
+          <mc:Fallback>
+            <w:pict>
+              <v:rect w14:anchorId="3BCB3B05" id="Rectangle 14" o:spid="_x0000_s1026" style="position:absolute;margin-left:46.9pt;margin-top:55.85pt;width:109.5pt;height:44.25pt;z-index:251665408;visibility:visible;mso-wrap-style:square;mso-width-percent:0;mso-wrap-distance-left:9pt;mso-wrap-distance-top:0;mso-wrap-distance-right:9pt;mso-wrap-distance-bottom:0;mso-position-horizontal:absolute;mso-position-horizontal-relative:text;mso-position-vertical:absolute;mso-position-vertical-relative:text;mso-width-percent:0;mso-width-relative:margin;v-text-anchor:middle" o:gfxdata="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" filled="f" strokecolor="red" strokeweight="1pt"/>
+            </w:pict>
+          </mc:Fallback>
+        </mc:AlternateContent>
+      </w:r>
+      <w:r>
+        <w:rPr>
+          <w:noProof/>
+          <w:lang w:eastAsia="fr-CH"/>
+        </w:rPr>
+        <w:drawing>
+          <wp:inline distT="0" distB="0" distL="0" distR="0">
+            <wp:extent cx="4629150" cy="2292413"/>
+            <wp:effectExtent l="0" t="0" r="0" b="0"/>
+            <wp:docPr id="13" name="Image 13" descr="C:\Users\pittierfa\Desktop\Capture8.PNG"/>
+            <wp:cNvGraphicFramePr>
+              <a:graphicFrameLocks xmlns:a="http://schemas.openxmlformats.org/drawingml/2006/main" noChangeAspect="1"/>
+            </wp:cNvGraphicFramePr>
+            <a:graphic xmlns:a="http://schemas.openxmlformats.org/drawingml/2006/main">
+              <a:graphicData uri="http://schemas.openxmlformats.org/drawingml/2006/picture">
+                <pic:pic xmlns:pic="http://schemas.openxmlformats.org/drawingml/2006/picture">
+                  <pic:nvPicPr>
+                    <pic:cNvPr id="0" name="Picture 5" descr="C:\Users\pittierfa\Desktop\Capture8.PNG"/>
+                    <pic:cNvPicPr>
+                      <a:picLocks noChangeAspect="1" noChangeArrowheads="1"/>
+                    </pic:cNvPicPr>
+                  </pic:nvPicPr>
+                  <pic:blipFill rotWithShape="1">
+                    <a:blip r:embed="rId13">
+                      <a:extLst>
+                        <a:ext uri="{28A0092B-C50C-407E-A947-70E740481C1C}">
+                          <a14:useLocalDpi xmlns:a14="http://schemas.microsoft.com/office/drawing/2010/main" val="0"/>
+                        </a:ext>
+                      </a:extLst>
+                    </a:blip>
+                    <a:srcRect b="26926"/>
+                    <a:stretch/>
+                  </pic:blipFill>
+                  <pic:spPr bwMode="auto">
+                    <a:xfrm>
+                      <a:off x="0" y="0"/>
+                      <a:ext cx="4649639" cy="2302559"/>
+                    </a:xfrm>
+                    <a:prstGeom prst="rect">
+                      <a:avLst/>
+                    </a:prstGeom>
+                    <a:noFill/>
+                    <a:ln>
+                      <a:noFill/>
+                    </a:ln>
+                    <a:extLst>
+                      <a:ext uri="{53640926-AAD7-44D8-BBD7-CCE9431645EC}">
+                        <a14:shadowObscured xmlns:a14="http://schemas.microsoft.com/office/drawing/2010/main"/>
+                      </a:ext>
+                    </a:extLst>
+                  </pic:spPr>
+                </pic:pic>
+              </a:graphicData>
+            </a:graphic>
+          </wp:inline>
+        </w:drawing>
+      </w:r>
+    </w:p>
+    <w:p>
+      <w:pPr>
+        <w:pStyle w:val="Paragraphedeliste"/>
+        <w:numPr>
+          <w:ilvl w:val="0"/>
+          <w:numId w:val="2"/>
+        </w:numPr>
+      </w:pPr>
+      <w:r>
+        <w:t>Avoir ajouté</w:t>
+      </w:r>
+      <w:r>
+        <w:t xml:space="preserve"> « l’</w:t>
+      </w:r>
+      <w:proofErr w:type="spellStart"/>
+      <w:r>
+        <w:t>include</w:t>
+      </w:r>
+      <w:proofErr w:type="spellEnd"/>
+      <w:r>
+        <w:t> </w:t>
+      </w:r>
+      <w:proofErr w:type="gramStart"/>
+      <w:r>
+        <w:t>»  dans</w:t>
+      </w:r>
+      <w:proofErr w:type="gramEnd"/>
+      <w:r>
+        <w:t xml:space="preserve"> </w:t>
+      </w:r>
+      <w:r>
+        <w:t xml:space="preserve"> la « </w:t>
+      </w:r>
+      <w:proofErr w:type="spellStart"/>
+      <w:r>
+        <w:t>template</w:t>
+      </w:r>
+      <w:proofErr w:type="spellEnd"/>
+      <w:r>
+        <w:t> » d</w:t>
+      </w:r>
+      <w:r>
+        <w:t>e</w:t>
+      </w:r>
+      <w:r>
+        <w:t xml:space="preserve"> la page « Flash Game »</w:t>
+      </w:r>
+    </w:p>
+    <w:p>
+      <w:pPr>
+        <w:pStyle w:val="Paragraphedeliste"/>
+        <w:numPr>
+          <w:ilvl w:val="0"/>
+          <w:numId w:val="3"/>
+        </w:numPr>
+      </w:pPr>
+      <w:r>
+        <w:t>Tout à gauche aller dans « </w:t>
+      </w:r>
+      <w:proofErr w:type="spellStart"/>
+      <w:r>
+        <w:t>template</w:t>
+      </w:r>
+      <w:proofErr w:type="spellEnd"/>
+      <w:r>
+        <w:t xml:space="preserve"> </w:t>
+      </w:r>
+      <w:proofErr w:type="spellStart"/>
+      <w:r>
+        <w:t>tools</w:t>
+      </w:r>
+      <w:proofErr w:type="spellEnd"/>
+      <w:r>
+        <w:t> »</w:t>
+      </w:r>
+    </w:p>
+    <w:p>
+      <w:pPr>
+        <w:pStyle w:val="Paragraphedeliste"/>
+        <w:numPr>
+          <w:ilvl w:val="0"/>
+          <w:numId w:val="3"/>
+        </w:numPr>
+      </w:pPr>
+      <w:r>
+        <w:t xml:space="preserve">« Edit the </w:t>
+      </w:r>
+      <w:proofErr w:type="spellStart"/>
+      <w:r>
+        <w:t>whole</w:t>
+      </w:r>
+      <w:proofErr w:type="spellEnd"/>
+      <w:r>
+        <w:t xml:space="preserve"> </w:t>
+      </w:r>
+      <w:proofErr w:type="spellStart"/>
+      <w:r>
+        <w:t>template</w:t>
+      </w:r>
+      <w:proofErr w:type="spellEnd"/>
+      <w:r>
+        <w:t xml:space="preserve"> </w:t>
+      </w:r>
+      <w:proofErr w:type="gramStart"/>
+      <w:r>
+        <w:t>record»</w:t>
+      </w:r>
+      <w:proofErr w:type="gramEnd"/>
+      <w:r>
+        <w:t xml:space="preserve"> de la page Flash Game</w:t>
+      </w:r>
+    </w:p>
+    <w:p>
+      <w:pPr>
+        <w:pStyle w:val="Paragraphedeliste"/>
+        <w:numPr>
+          <w:ilvl w:val="0"/>
+          <w:numId w:val="3"/>
+        </w:numPr>
+        <w:spacing w:line="360" w:lineRule="auto"/>
+      </w:pPr>
+      <w:r>
+        <w:t>Aller dans l’onglet « </w:t>
+      </w:r>
+      <w:proofErr w:type="spellStart"/>
+      <w:r>
+        <w:t>Includes</w:t>
+      </w:r>
+      <w:proofErr w:type="spellEnd"/>
+      <w:r>
+        <w:t> » et ajouter « Flash Game Ext »</w:t>
+      </w:r>
+    </w:p>
+    <w:p>
+      <w:pPr>
+        <w:pStyle w:val="Paragraphedeliste"/>
+        <w:spacing w:line="360" w:lineRule="auto"/>
+        <w:ind w:left="765"/>
+      </w:pPr>
+      <w:r>
+        <w:rPr>
+          <w:noProof/>
+          <w:lang w:eastAsia="fr-CH"/>
+        </w:rPr>
+        <w:drawing>
+          <wp:inline distT="0" distB="0" distL="0" distR="0">
+            <wp:extent cx="4939030" cy="2085975"/>
+            <wp:effectExtent l="0" t="0" r="0" b="9525"/>
+            <wp:docPr id="9" name="Image 9" descr="C:\Users\pittierfa\Desktop\Capture6.PNG"/>
+            <wp:cNvGraphicFramePr>
+              <a:graphicFrameLocks xmlns:a="http://schemas.openxmlformats.org/drawingml/2006/main" noChangeAspect="1"/>
+            </wp:cNvGraphicFramePr>
+            <a:graphic xmlns:a="http://schemas.openxmlformats.org/drawingml/2006/main">
+              <a:graphicData uri="http://schemas.openxmlformats.org/drawingml/2006/picture">
+                <pic:pic xmlns:pic="http://schemas.openxmlformats.org/drawingml/2006/picture">
+                  <pic:nvPicPr>
+                    <pic:cNvPr id="0" name="Picture 3" descr="C:\Users\pittierfa\Desktop\Capture6.PNG"/>
+                    <pic:cNvPicPr>
+                      <a:picLocks noChangeAspect="1" noChangeArrowheads="1"/>
+                    </pic:cNvPicPr>
+                  </pic:nvPicPr>
+                  <pic:blipFill rotWithShape="1">
+                    <a:blip r:embed="rId14">
+                      <a:extLst>
+                        <a:ext uri="{28A0092B-C50C-407E-A947-70E740481C1C}">
+                          <a14:useLocalDpi xmlns:a14="http://schemas.microsoft.com/office/drawing/2010/main" val="0"/>
+                        </a:ext>
+                      </a:extLst>
+                    </a:blip>
+                    <a:srcRect b="32402"/>
+                    <a:stretch/>
+                  </pic:blipFill>
+                  <pic:spPr bwMode="auto">
+                    <a:xfrm>
+                      <a:off x="0" y="0"/>
+                      <a:ext cx="4939393" cy="2086128"/>
+                    </a:xfrm>
+                    <a:prstGeom prst="rect">
+                      <a:avLst/>
+                    </a:prstGeom>
+                    <a:noFill/>
+                    <a:ln>
+                      <a:noFill/>
+                    </a:ln>
+                    <a:extLst>
+                      <a:ext uri="{53640926-AAD7-44D8-BBD7-CCE9431645EC}">
+                        <a14:shadowObscured xmlns:a14="http://schemas.microsoft.com/office/drawing/2010/main"/>
+                      </a:ext>
+                    </a:extLst>
+                  </pic:spPr>
+                </pic:pic>
+              </a:graphicData>
+            </a:graphic>
+          </wp:inline>
+        </w:drawing>
+      </w:r>
+    </w:p>
+    <w:p>
+      <w:pPr>
+        <w:pStyle w:val="Paragraphedeliste"/>
+        <w:numPr>
+          <w:ilvl w:val="0"/>
+          <w:numId w:val="2"/>
+        </w:numPr>
+      </w:pPr>
+      <w:r>
+        <w:t xml:space="preserve">Pour ne pas avoir d’erreurs d’affichage, tous les « Model Object » doivent avoir la case « Is </w:t>
+      </w:r>
+      <w:proofErr w:type="spellStart"/>
+      <w:r>
+        <w:t>aggregate</w:t>
+      </w:r>
+      <w:proofErr w:type="spellEnd"/>
+      <w:r>
+        <w:t xml:space="preserve"> </w:t>
+      </w:r>
+      <w:proofErr w:type="spellStart"/>
+      <w:r>
+        <w:t>root</w:t>
+      </w:r>
+      <w:proofErr w:type="spellEnd"/>
+      <w:r>
+        <w:t xml:space="preserve"> ? » coché </w:t>
+      </w:r>
+    </w:p>
+    <w:p>
+      <w:pPr>
+        <w:pStyle w:val="Paragraphedeliste"/>
+        <w:ind w:left="405"/>
+      </w:pPr>
+      <w:r>
+        <w:rPr>
+          <w:noProof/>
+          <w:lang w:eastAsia="fr-CH"/>
+        </w:rPr>
+        <mc:AlternateContent>
+          <mc:Choice Requires="wps">
+            <w:drawing>
+              <wp:anchor distT="0" distB="0" distL="114300" distR="114300" simplePos="0" relativeHeight="251664384" behindDoc="0" locked="0" layoutInCell="1" allowOverlap="1">
+                <wp:simplePos x="0" y="0"/>
+                <wp:positionH relativeFrom="column">
+                  <wp:posOffset>2033905</wp:posOffset>
+                </wp:positionH>
+                <wp:positionV relativeFrom="paragraph">
+                  <wp:posOffset>608330</wp:posOffset>
+                </wp:positionV>
+                <wp:extent cx="238125" cy="238125"/>
+                <wp:effectExtent l="0" t="0" r="28575" b="28575"/>
+                <wp:wrapNone/>
+                <wp:docPr id="12" name="Rectangle 12"/>
+                <wp:cNvGraphicFramePr/>
+                <a:graphic xmlns:a="http://schemas.openxmlformats.org/drawingml/2006/main">
+                  <a:graphicData uri="http://schemas.microsoft.com/office/word/2010/wordprocessingShape">
+                    <wps:wsp>
+                      <wps:cNvSpPr/>
+                      <wps:spPr>
+                        <a:xfrm>
+                          <a:off x="0" y="0"/>
+                          <a:ext cx="238125" cy="238125"/>
+                        </a:xfrm>
+                        <a:prstGeom prst="rect">
+                          <a:avLst/>
+                        </a:prstGeom>
+                        <a:noFill/>
+                        <a:ln>
+                          <a:solidFill>
+                            <a:srgbClr val="FF0000"/>
+                          </a:solidFill>
+                        </a:ln>
+                      </wps:spPr>
+                      <wps:style>
+                        <a:lnRef idx="2">
+                          <a:schemeClr val="accent1">
+                            <a:shade val="50000"/>
+                          </a:schemeClr>
+                        </a:lnRef>
+                        <a:fillRef idx="1">
+                          <a:schemeClr val="accent1"/>
+                        </a:fillRef>
+                        <a:effectRef idx="0">
+                          <a:schemeClr val="accent1"/>
+                        </a:effectRef>
+                        <a:fontRef idx="minor">
+                          <a:schemeClr val="lt1"/>
+                        </a:fontRef>
+                      </wps:style>
+                      <wps:bodyPr rot="0" spcFirstLastPara="0" vertOverflow="overflow" horzOverflow="overflow" vert="horz" wrap="square" lIns="91440" tIns="45720" rIns="91440" bIns="45720" numCol="1" spcCol="0" rtlCol="0" fromWordArt="0" anchor="ctr" anchorCtr="0" forceAA="0" compatLnSpc="1">
+                        <a:prstTxWarp prst="textNoShape">
+                          <a:avLst/>
+                        </a:prstTxWarp>
+                        <a:noAutofit/>
+                      </wps:bodyPr>
+                    </wps:wsp>
+                  </a:graphicData>
+                </a:graphic>
+              </wp:anchor>
+            </w:drawing>
+          </mc:Choice>
+          <mc:Fallback>
+            <w:pict>
+              <v:rect w14:anchorId="3AA83574" id="Rectangle 12" o:spid="_x0000_s1026" style="position:absolute;margin-left:160.15pt;margin-top:47.9pt;width:18.75pt;height:18.75pt;z-index:251664384;visibility:visible;mso-wrap-style:square;mso-wrap-distance-left:9pt;mso-wrap-distance-top:0;mso-wrap-distance-right:9pt;mso-wrap-distance-bottom:0;mso-position-horizontal:absolute;mso-position-horizontal-relative:text;mso-position-vertical:absolute;mso-position-vertical-relative:text;v-text-anchor:middle" o:gfxdata="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" filled="f" strokecolor="red" strokeweight="1pt"/>
+            </w:pict>
+          </mc:Fallback>
+        </mc:AlternateContent>
+      </w:r>
+      <w:r>
+        <w:rPr>
+          <w:noProof/>
+          <w:lang w:eastAsia="fr-CH"/>
+        </w:rPr>
+        <w:drawing>
+          <wp:inline distT="0" distB="0" distL="0" distR="0">
+            <wp:extent cx="2295525" cy="1447800"/>
+            <wp:effectExtent l="0" t="0" r="9525" b="0"/>
+            <wp:docPr id="10" name="Image 10" descr="C:\Users\pittierfa\Desktop\Capture7.PNG"/>
+            <wp:cNvGraphicFramePr>
+              <a:graphicFrameLocks xmlns:a="http://schemas.openxmlformats.org/drawingml/2006/main" noChangeAspect="1"/>
+            </wp:cNvGraphicFramePr>
+            <a:graphic xmlns:a="http://schemas.openxmlformats.org/drawingml/2006/main">
+              <a:graphicData uri="http://schemas.openxmlformats.org/drawingml/2006/picture">
+                <pic:pic xmlns:pic="http://schemas.openxmlformats.org/drawingml/2006/picture">
+                  <pic:nvPicPr>
+                    <pic:cNvPr id="0" name="Picture 4" descr="C:\Users\pittierfa\Desktop\Capture7.PNG"/>
+                    <pic:cNvPicPr>
+                      <a:picLocks noChangeAspect="1" noChangeArrowheads="1"/>
+                    </pic:cNvPicPr>
+                  </pic:nvPicPr>
+                  <pic:blipFill>
+                    <a:blip r:embed="rId15">
+                      <a:extLst>
+                        <a:ext uri="{28A0092B-C50C-407E-A947-70E740481C1C}">
+                          <a14:useLocalDpi xmlns:a14="http://schemas.microsoft.com/office/drawing/2010/main" val="0"/>
+                        </a:ext>
+                      </a:extLst>
+                    </a:blip>
+                    <a:srcRect/>
+                    <a:stretch>
+                      <a:fillRect/>
+                    </a:stretch>
+                  </pic:blipFill>
+                  <pic:spPr bwMode="auto">
+                    <a:xfrm>
+                      <a:off x="0" y="0"/>
+                      <a:ext cx="2295525" cy="1447800"/>
+                    </a:xfrm>
+                    <a:prstGeom prst="rect">
+                      <a:avLst/>
+                    </a:prstGeom>
+                    <a:noFill/>
+                    <a:ln>
+                      <a:noFill/>
+                    </a:ln>
+                  </pic:spPr>
+                </pic:pic>
+              </a:graphicData>
+            </a:graphic>
+          </wp:inline>
+        </w:drawing>
+      </w:r>
+      <w:r>
+        <w:br w:type="page"/>
+      </w:r>
+    </w:p>
+    <w:p>
+      <w:pPr>
+        <w:pStyle w:val="Titre1"/>
+      </w:pPr>
+      <w:bookmarkStart w:id="4" w:name="_Toc485205776"/>
+      <w:r>
+        <w:lastRenderedPageBreak/>
+        <w:t>Problème 5</w:t>
+      </w:r>
+      <w:bookmarkEnd w:id="4"/>
+    </w:p>
+    <w:p>
+      <w:r>
+        <w:t>Problème :</w:t>
+      </w:r>
+    </w:p>
+    <w:p>
+      <w:r>
+        <w:t>Résolution :</w:t>
+      </w:r>
+      <w:bookmarkStart w:id="5" w:name="_GoBack"/>
+      <w:bookmarkEnd w:id="5"/>
+    </w:p>
+    <w:p/>
+    <w:p>
+      <w:pPr>
+        <w:pStyle w:val="Paragraphedeliste"/>
+        <w:ind w:left="765"/>
+      </w:pPr>
     </w:p>
     <w:sectPr>
+      <w:headerReference w:type="default" r:id="rId16"/>
+      <w:footerReference w:type="default" r:id="rId17"/>
       <w:pgSz w:w="11906" w:h="16838"/>
       <w:pgMar w:top="1417" w:right="1417" w:bottom="1417" w:left="1417" w:header="708" w:footer="708" w:gutter="0"/>
       <w:cols w:space="708"/>
@@ -876,18 +2136,537 @@
 </w:document>
 </file>
 
+<file path=word/endnotes.xml><?xml version="1.0" encoding="utf-8"?>
+<w:endnotes xmlns:wpc="http://schemas.microsoft.com/office/word/2010/wordprocessingCanvas" xmlns:cx="http://schemas.microsoft.com/office/drawing/2014/chartex" xmlns:cx1="http://schemas.microsoft.com/office/drawing/2015/9/8/chartex" xmlns:mc="http://schemas.openxmlformats.org/markup-compatibility/2006" xmlns:o="urn:schemas-microsoft-com:office:office" xmlns:r="http://schemas.openxmlformats.org/officeDocument/2006/relationships" xmlns:m="http://schemas.openxmlformats.org/officeDocument/2006/math" xmlns:v="urn:schemas-microsoft-com:vml" xmlns:wp14="http://schemas.microsoft.com/office/word/2010/wordprocessingDrawing" xmlns:wp="http://schemas.openxmlformats.org/drawingml/2006/wordprocessingDrawing" xmlns:w10="urn:schemas-microsoft-com:office:word" xmlns:w="http://schemas.openxmlformats.org/wordprocessingml/2006/main" xmlns:w14="http://schemas.microsoft.com/office/word/2010/wordml" xmlns:w15="http://schemas.microsoft.com/office/word/2012/wordml" xmlns:w16se="http://schemas.microsoft.com/office/word/2015/wordml/symex" xmlns:wpg="http://schemas.microsoft.com/office/word/2010/wordprocessingGroup" xmlns:wpi="http://schemas.microsoft.com/office/word/2010/wordprocessingInk" xmlns:wne="http://schemas.microsoft.com/office/word/2006/wordml" xmlns:wps="http://schemas.microsoft.com/office/word/2010/wordprocessingShape" mc:Ignorable="w14 w15 w16se wp14">
+  <w:endnote w:type="separator" w:id="-1">
+    <w:p>
+      <w:pPr>
+        <w:spacing w:after="0" w:line="240" w:lineRule="auto"/>
+      </w:pPr>
+      <w:r>
+        <w:separator/>
+      </w:r>
+    </w:p>
+  </w:endnote>
+  <w:endnote w:type="continuationSeparator" w:id="0">
+    <w:p>
+      <w:pPr>
+        <w:spacing w:after="0" w:line="240" w:lineRule="auto"/>
+      </w:pPr>
+      <w:r>
+        <w:continuationSeparator/>
+      </w:r>
+    </w:p>
+  </w:endnote>
+</w:endnotes>
+</file>
+
+<file path=word/footer1.xml><?xml version="1.0" encoding="utf-8"?>
+<w:ftr xmlns:wpc="http://schemas.microsoft.com/office/word/2010/wordprocessingCanvas" xmlns:cx="http://schemas.microsoft.com/office/drawing/2014/chartex" xmlns:cx1="http://schemas.microsoft.com/office/drawing/2015/9/8/chartex" xmlns:mc="http://schemas.openxmlformats.org/markup-compatibility/2006" xmlns:o="urn:schemas-microsoft-com:office:office" xmlns:r="http://schemas.openxmlformats.org/officeDocument/2006/relationships" xmlns:m="http://schemas.openxmlformats.org/officeDocument/2006/math" xmlns:v="urn:schemas-microsoft-com:vml" xmlns:wp14="http://schemas.microsoft.com/office/word/2010/wordprocessingDrawing" xmlns:wp="http://schemas.openxmlformats.org/drawingml/2006/wordprocessingDrawing" xmlns:w10="urn:schemas-microsoft-com:office:word" xmlns:w="http://schemas.openxmlformats.org/wordprocessingml/2006/main" xmlns:w14="http://schemas.microsoft.com/office/word/2010/wordml" xmlns:w15="http://schemas.microsoft.com/office/word/2012/wordml" xmlns:w16se="http://schemas.microsoft.com/office/word/2015/wordml/symex" xmlns:wpg="http://schemas.microsoft.com/office/word/2010/wordprocessingGroup" xmlns:wpi="http://schemas.microsoft.com/office/word/2010/wordprocessingInk" xmlns:wne="http://schemas.microsoft.com/office/word/2006/wordml" xmlns:wps="http://schemas.microsoft.com/office/word/2010/wordprocessingShape" mc:Ignorable="w14 w15 w16se wp14">
+  <w:tbl>
+    <w:tblPr>
+      <w:tblW w:w="5000" w:type="pct"/>
+      <w:jc w:val="center"/>
+      <w:tblBorders>
+        <w:top w:val="single" w:sz="4" w:space="0" w:color="auto"/>
+      </w:tblBorders>
+      <w:tblLook w:val="01E0" w:firstRow="1" w:lastRow="1" w:firstColumn="1" w:lastColumn="1" w:noHBand="0" w:noVBand="0"/>
+    </w:tblPr>
+    <w:tblGrid>
+      <w:gridCol w:w="4015"/>
+      <w:gridCol w:w="1428"/>
+      <w:gridCol w:w="3629"/>
+    </w:tblGrid>
+    <w:tr>
+      <w:trPr>
+        <w:jc w:val="center"/>
+      </w:trPr>
+      <w:tc>
+        <w:tcPr>
+          <w:tcW w:w="2213" w:type="pct"/>
+          <w:vAlign w:val="center"/>
+        </w:tcPr>
+        <w:p>
+          <w:pPr>
+            <w:pStyle w:val="-Pieddepage"/>
+          </w:pPr>
+          <w:r>
+            <w:t xml:space="preserve">Auteur : </w:t>
+          </w:r>
+          <w:fldSimple w:instr=" AUTHOR   \* MERGEFORMAT ">
+            <w:r>
+              <w:rPr>
+                <w:noProof/>
+              </w:rPr>
+              <w:t>ETML</w:t>
+            </w:r>
+          </w:fldSimple>
+        </w:p>
+      </w:tc>
+      <w:tc>
+        <w:tcPr>
+          <w:tcW w:w="787" w:type="pct"/>
+          <w:vAlign w:val="center"/>
+        </w:tcPr>
+        <w:p>
+          <w:pPr>
+            <w:pStyle w:val="-Pieddepage"/>
+            <w:jc w:val="center"/>
+          </w:pPr>
+        </w:p>
+      </w:tc>
+      <w:tc>
+        <w:tcPr>
+          <w:tcW w:w="2000" w:type="pct"/>
+          <w:vAlign w:val="center"/>
+        </w:tcPr>
+        <w:p>
+          <w:pPr>
+            <w:pStyle w:val="-Pieddepage"/>
+            <w:jc w:val="right"/>
+          </w:pPr>
+          <w:r>
+            <w:t>Créé le</w:t>
+          </w:r>
+          <w:r>
+            <w:t xml:space="preserve"> </w:t>
+          </w:r>
+          <w:r>
+            <w:fldChar w:fldCharType="begin"/>
+          </w:r>
+          <w:r>
+            <w:instrText xml:space="preserve"> CREATEDATE  \@ "d MMMM yyyy"  \* MERGEFORMAT </w:instrText>
+          </w:r>
+          <w:r>
+            <w:fldChar w:fldCharType="separate"/>
+          </w:r>
+          <w:r>
+            <w:rPr>
+              <w:noProof/>
+            </w:rPr>
+            <w:t>31 mai 2017</w:t>
+          </w:r>
+          <w:r>
+            <w:rPr>
+              <w:noProof/>
+            </w:rPr>
+            <w:fldChar w:fldCharType="end"/>
+          </w:r>
+          <w:r>
+            <w:t xml:space="preserve"> </w:t>
+          </w:r>
+        </w:p>
+      </w:tc>
+    </w:tr>
+    <w:tr>
+      <w:trPr>
+        <w:jc w:val="center"/>
+      </w:trPr>
+      <w:tc>
+        <w:tcPr>
+          <w:tcW w:w="2213" w:type="pct"/>
+          <w:vAlign w:val="center"/>
+        </w:tcPr>
+        <w:p>
+          <w:pPr>
+            <w:pStyle w:val="-Pieddepage"/>
+          </w:pPr>
+          <w:r>
+            <w:t xml:space="preserve">Modifié par : </w:t>
+          </w:r>
+          <w:fldSimple w:instr=" LASTSAVEDBY   \* MERGEFORMAT ">
+            <w:r>
+              <w:rPr>
+                <w:noProof/>
+              </w:rPr>
+              <w:t>ETML</w:t>
+            </w:r>
+          </w:fldSimple>
+        </w:p>
+      </w:tc>
+      <w:tc>
+        <w:tcPr>
+          <w:tcW w:w="787" w:type="pct"/>
+          <w:vAlign w:val="center"/>
+        </w:tcPr>
+        <w:p>
+          <w:pPr>
+            <w:pStyle w:val="-Pieddepage"/>
+            <w:jc w:val="center"/>
+          </w:pPr>
+          <w:r>
+            <w:t xml:space="preserve">Page </w:t>
+          </w:r>
+          <w:r>
+            <w:rPr>
+              <w:rStyle w:val="Numrodepage"/>
+            </w:rPr>
+            <w:fldChar w:fldCharType="begin"/>
+          </w:r>
+          <w:r>
+            <w:rPr>
+              <w:rStyle w:val="Numrodepage"/>
+            </w:rPr>
+            <w:instrText xml:space="preserve"> PAGE </w:instrText>
+          </w:r>
+          <w:r>
+            <w:rPr>
+              <w:rStyle w:val="Numrodepage"/>
+            </w:rPr>
+            <w:fldChar w:fldCharType="separate"/>
+          </w:r>
+          <w:r>
+            <w:rPr>
+              <w:rStyle w:val="Numrodepage"/>
+              <w:noProof/>
+            </w:rPr>
+            <w:t>6</w:t>
+          </w:r>
+          <w:r>
+            <w:rPr>
+              <w:rStyle w:val="Numrodepage"/>
+            </w:rPr>
+            <w:fldChar w:fldCharType="end"/>
+          </w:r>
+          <w:r>
+            <w:rPr>
+              <w:rStyle w:val="Numrodepage"/>
+            </w:rPr>
+            <w:t xml:space="preserve"> sur </w:t>
+          </w:r>
+          <w:r>
+            <w:rPr>
+              <w:rStyle w:val="Numrodepage"/>
+            </w:rPr>
+            <w:fldChar w:fldCharType="begin"/>
+          </w:r>
+          <w:r>
+            <w:rPr>
+              <w:rStyle w:val="Numrodepage"/>
+            </w:rPr>
+            <w:instrText xml:space="preserve"> NUMPAGES </w:instrText>
+          </w:r>
+          <w:r>
+            <w:rPr>
+              <w:rStyle w:val="Numrodepage"/>
+            </w:rPr>
+            <w:fldChar w:fldCharType="separate"/>
+          </w:r>
+          <w:r>
+            <w:rPr>
+              <w:rStyle w:val="Numrodepage"/>
+              <w:noProof/>
+            </w:rPr>
+            <w:t>6</w:t>
+          </w:r>
+          <w:r>
+            <w:rPr>
+              <w:rStyle w:val="Numrodepage"/>
+            </w:rPr>
+            <w:fldChar w:fldCharType="end"/>
+          </w:r>
+        </w:p>
+      </w:tc>
+      <w:tc>
+        <w:tcPr>
+          <w:tcW w:w="2000" w:type="pct"/>
+          <w:vAlign w:val="center"/>
+        </w:tcPr>
+        <w:p>
+          <w:pPr>
+            <w:pStyle w:val="-Pieddepage"/>
+            <w:jc w:val="right"/>
+          </w:pPr>
+        </w:p>
+      </w:tc>
+    </w:tr>
+    <w:tr>
+      <w:trPr>
+        <w:jc w:val="center"/>
+      </w:trPr>
+      <w:tc>
+        <w:tcPr>
+          <w:tcW w:w="2213" w:type="pct"/>
+          <w:vAlign w:val="center"/>
+        </w:tcPr>
+        <w:p>
+          <w:pPr>
+            <w:pStyle w:val="-Pieddepage"/>
+          </w:pPr>
+          <w:r>
+            <w:t>Version </w:t>
+          </w:r>
+          <w:fldSimple w:instr=" INFO  RevNum  \* MERGEFORMAT ">
+            <w:r>
+              <w:t>6</w:t>
+            </w:r>
+          </w:fldSimple>
+          <w:r>
+            <w:t xml:space="preserve"> du </w:t>
+          </w:r>
+          <w:r>
+            <w:fldChar w:fldCharType="begin"/>
+          </w:r>
+          <w:r>
+            <w:instrText xml:space="preserve"> SAVEDATE  \@ "d MMMM yyyy hh:mm"  \* MERGEFORMAT </w:instrText>
+          </w:r>
+          <w:r>
+            <w:fldChar w:fldCharType="separate"/>
+          </w:r>
+          <w:r>
+            <w:rPr>
+              <w:noProof/>
+            </w:rPr>
+            <w:t>14 juin 2017 08:36</w:t>
+          </w:r>
+          <w:r>
+            <w:fldChar w:fldCharType="end"/>
+          </w:r>
+        </w:p>
+      </w:tc>
+      <w:tc>
+        <w:tcPr>
+          <w:tcW w:w="2787" w:type="pct"/>
+          <w:gridSpan w:val="2"/>
+          <w:vAlign w:val="center"/>
+        </w:tcPr>
+        <w:p>
+          <w:pPr>
+            <w:pStyle w:val="-Pieddepage"/>
+            <w:jc w:val="right"/>
+          </w:pPr>
+          <w:fldSimple w:instr=" FILENAME  \* FirstCap  \* MERGEFORMAT ">
+            <w:r>
+              <w:rPr>
+                <w:noProof/>
+              </w:rPr>
+              <w:t>Problemes.docx</w:t>
+            </w:r>
+          </w:fldSimple>
+        </w:p>
+      </w:tc>
+    </w:tr>
+  </w:tbl>
+  <w:p>
+    <w:pPr>
+      <w:pStyle w:val="Pieddepage"/>
+    </w:pPr>
+  </w:p>
+</w:ftr>
+</file>
+
+<file path=word/footnotes.xml><?xml version="1.0" encoding="utf-8"?>
+<w:footnotes xmlns:wpc="http://schemas.microsoft.com/office/word/2010/wordprocessingCanvas" xmlns:cx="http://schemas.microsoft.com/office/drawing/2014/chartex" xmlns:cx1="http://schemas.microsoft.com/office/drawing/2015/9/8/chartex" xmlns:mc="http://schemas.openxmlformats.org/markup-compatibility/2006" xmlns:o="urn:schemas-microsoft-com:office:office" xmlns:r="http://schemas.openxmlformats.org/officeDocument/2006/relationships" xmlns:m="http://schemas.openxmlformats.org/officeDocument/2006/math" xmlns:v="urn:schemas-microsoft-com:vml" xmlns:wp14="http://schemas.microsoft.com/office/word/2010/wordprocessingDrawing" xmlns:wp="http://schemas.openxmlformats.org/drawingml/2006/wordprocessingDrawing" xmlns:w10="urn:schemas-microsoft-com:office:word" xmlns:w="http://schemas.openxmlformats.org/wordprocessingml/2006/main" xmlns:w14="http://schemas.microsoft.com/office/word/2010/wordml" xmlns:w15="http://schemas.microsoft.com/office/word/2012/wordml" xmlns:w16se="http://schemas.microsoft.com/office/word/2015/wordml/symex" xmlns:wpg="http://schemas.microsoft.com/office/word/2010/wordprocessingGroup" xmlns:wpi="http://schemas.microsoft.com/office/word/2010/wordprocessingInk" xmlns:wne="http://schemas.microsoft.com/office/word/2006/wordml" xmlns:wps="http://schemas.microsoft.com/office/word/2010/wordprocessingShape" mc:Ignorable="w14 w15 w16se wp14">
+  <w:footnote w:type="separator" w:id="-1">
+    <w:p>
+      <w:pPr>
+        <w:spacing w:after="0" w:line="240" w:lineRule="auto"/>
+      </w:pPr>
+      <w:r>
+        <w:separator/>
+      </w:r>
+    </w:p>
+  </w:footnote>
+  <w:footnote w:type="continuationSeparator" w:id="0">
+    <w:p>
+      <w:pPr>
+        <w:spacing w:after="0" w:line="240" w:lineRule="auto"/>
+      </w:pPr>
+      <w:r>
+        <w:continuationSeparator/>
+      </w:r>
+    </w:p>
+  </w:footnote>
+</w:footnotes>
+</file>
+
+<file path=word/header1.xml><?xml version="1.0" encoding="utf-8"?>
+<w:hdr xmlns:wpc="http://schemas.microsoft.com/office/word/2010/wordprocessingCanvas" xmlns:cx="http://schemas.microsoft.com/office/drawing/2014/chartex" xmlns:cx1="http://schemas.microsoft.com/office/drawing/2015/9/8/chartex" xmlns:mc="http://schemas.openxmlformats.org/markup-compatibility/2006" xmlns:o="urn:schemas-microsoft-com:office:office" xmlns:r="http://schemas.openxmlformats.org/officeDocument/2006/relationships" xmlns:m="http://schemas.openxmlformats.org/officeDocument/2006/math" xmlns:v="urn:schemas-microsoft-com:vml" xmlns:wp14="http://schemas.microsoft.com/office/word/2010/wordprocessingDrawing" xmlns:wp="http://schemas.openxmlformats.org/drawingml/2006/wordprocessingDrawing" xmlns:w10="urn:schemas-microsoft-com:office:word" xmlns:w="http://schemas.openxmlformats.org/wordprocessingml/2006/main" xmlns:w14="http://schemas.microsoft.com/office/word/2010/wordml" xmlns:w15="http://schemas.microsoft.com/office/word/2012/wordml" xmlns:w16se="http://schemas.microsoft.com/office/word/2015/wordml/symex" xmlns:wpg="http://schemas.microsoft.com/office/word/2010/wordprocessingGroup" xmlns:wpi="http://schemas.microsoft.com/office/word/2010/wordprocessingInk" xmlns:wne="http://schemas.microsoft.com/office/word/2006/wordml" xmlns:wps="http://schemas.microsoft.com/office/word/2010/wordprocessingShape" mc:Ignorable="w14 w15 w16se wp14">
+  <w:tbl>
+    <w:tblPr>
+      <w:tblW w:w="5000" w:type="pct"/>
+      <w:jc w:val="center"/>
+      <w:tblBorders>
+        <w:bottom w:val="single" w:sz="4" w:space="0" w:color="auto"/>
+        <w:insideH w:val="single" w:sz="4" w:space="0" w:color="auto"/>
+      </w:tblBorders>
+      <w:tblLook w:val="01E0" w:firstRow="1" w:lastRow="1" w:firstColumn="1" w:lastColumn="1" w:noHBand="0" w:noVBand="0"/>
+    </w:tblPr>
+    <w:tblGrid>
+      <w:gridCol w:w="1282"/>
+      <w:gridCol w:w="1664"/>
+      <w:gridCol w:w="3221"/>
+      <w:gridCol w:w="2905"/>
+    </w:tblGrid>
+    <w:tr>
+      <w:trPr>
+        <w:trHeight w:val="536"/>
+        <w:jc w:val="center"/>
+      </w:trPr>
+      <w:tc>
+        <w:tcPr>
+          <w:tcW w:w="1281" w:type="dxa"/>
+          <w:vAlign w:val="center"/>
+        </w:tcPr>
+        <w:p>
+          <w:pPr>
+            <w:pStyle w:val="En-tte"/>
+            <w:tabs>
+              <w:tab w:val="clear" w:pos="4536"/>
+              <w:tab w:val="clear" w:pos="9072"/>
+            </w:tabs>
+            <w:rPr>
+              <w:rFonts w:ascii="ETML L" w:hAnsi="ETML L"/>
+            </w:rPr>
+          </w:pPr>
+          <w:r>
+            <w:rPr>
+              <w:rFonts w:ascii="ETML L" w:hAnsi="ETML L"/>
+              <w:sz w:val="28"/>
+              <w:szCs w:val="28"/>
+              <w14:shadow w14:blurRad="50800" w14:dist="38100" w14:dir="2700000" w14:sx="100000" w14:sy="100000" w14:kx="0" w14:ky="0" w14:algn="tl">
+                <w14:srgbClr w14:val="000000">
+                  <w14:alpha w14:val="60000"/>
+                </w14:srgbClr>
+              </w14:shadow>
+            </w:rPr>
+            <w:t>ETML</w:t>
+          </w:r>
+        </w:p>
+      </w:tc>
+      <w:tc>
+        <w:tcPr>
+          <w:tcW w:w="1246" w:type="dxa"/>
+          <w:vAlign w:val="center"/>
+        </w:tcPr>
+        <w:p>
+          <w:pPr>
+            <w:pStyle w:val="En-tte"/>
+            <w:tabs>
+              <w:tab w:val="clear" w:pos="4536"/>
+              <w:tab w:val="clear" w:pos="9072"/>
+            </w:tabs>
+            <w:jc w:val="center"/>
+          </w:pPr>
+          <w:proofErr w:type="spellStart"/>
+          <w:r>
+            <w:rPr>
+              <w:sz w:val="28"/>
+              <w:szCs w:val="28"/>
+            </w:rPr>
+            <w:t>P_DemoMot</w:t>
+          </w:r>
+          <w:proofErr w:type="spellEnd"/>
+        </w:p>
+      </w:tc>
+      <w:tc>
+        <w:tcPr>
+          <w:tcW w:w="3519" w:type="dxa"/>
+          <w:vAlign w:val="center"/>
+        </w:tcPr>
+        <w:p>
+          <w:pPr>
+            <w:pStyle w:val="En-tte"/>
+            <w:tabs>
+              <w:tab w:val="clear" w:pos="4536"/>
+              <w:tab w:val="clear" w:pos="9072"/>
+            </w:tabs>
+            <w:jc w:val="center"/>
+            <w:rPr>
+              <w:b/>
+            </w:rPr>
+          </w:pPr>
+        </w:p>
+      </w:tc>
+      <w:tc>
+        <w:tcPr>
+          <w:tcW w:w="2976" w:type="dxa"/>
+          <w:vAlign w:val="center"/>
+        </w:tcPr>
+        <w:p>
+          <w:pPr>
+            <w:pStyle w:val="En-tte"/>
+            <w:tabs>
+              <w:tab w:val="clear" w:pos="4536"/>
+              <w:tab w:val="clear" w:pos="9072"/>
+            </w:tabs>
+            <w:jc w:val="right"/>
+          </w:pPr>
+          <w:r>
+            <w:rPr>
+              <w:noProof/>
+              <w:lang w:eastAsia="fr-CH"/>
+            </w:rPr>
+            <w:drawing>
+              <wp:inline distT="0" distB="0" distL="0" distR="0" wp14:anchorId="64B4DE9A" wp14:editId="09CCA7DE">
+                <wp:extent cx="1250577" cy="306855"/>
+                <wp:effectExtent l="0" t="0" r="6985" b="0"/>
+                <wp:docPr id="11" name="Image 11" descr="Souris-Informatique_A8"/>
+                <wp:cNvGraphicFramePr>
+                  <a:graphicFrameLocks xmlns:a="http://schemas.openxmlformats.org/drawingml/2006/main" noChangeAspect="1"/>
+                </wp:cNvGraphicFramePr>
+                <a:graphic xmlns:a="http://schemas.openxmlformats.org/drawingml/2006/main">
+                  <a:graphicData uri="http://schemas.openxmlformats.org/drawingml/2006/picture">
+                    <pic:pic xmlns:pic="http://schemas.openxmlformats.org/drawingml/2006/picture">
+                      <pic:nvPicPr>
+                        <pic:cNvPr id="0" name="Picture 2" descr="Souris-Informatique_A8"/>
+                        <pic:cNvPicPr>
+                          <a:picLocks noChangeAspect="1" noChangeArrowheads="1"/>
+                        </pic:cNvPicPr>
+                      </pic:nvPicPr>
+                      <pic:blipFill>
+                        <a:blip r:embed="rId1"/>
+                        <a:srcRect/>
+                        <a:stretch>
+                          <a:fillRect/>
+                        </a:stretch>
+                      </pic:blipFill>
+                      <pic:spPr bwMode="auto">
+                        <a:xfrm>
+                          <a:off x="0" y="0"/>
+                          <a:ext cx="1251177" cy="307002"/>
+                        </a:xfrm>
+                        <a:prstGeom prst="rect">
+                          <a:avLst/>
+                        </a:prstGeom>
+                        <a:noFill/>
+                        <a:ln w="9525">
+                          <a:noFill/>
+                          <a:miter lim="800000"/>
+                          <a:headEnd/>
+                          <a:tailEnd/>
+                        </a:ln>
+                      </pic:spPr>
+                    </pic:pic>
+                  </a:graphicData>
+                </a:graphic>
+              </wp:inline>
+            </w:drawing>
+          </w:r>
+        </w:p>
+      </w:tc>
+    </w:tr>
+  </w:tbl>
+  <w:p>
+    <w:pPr>
+      <w:pStyle w:val="En-tte"/>
+    </w:pPr>
+  </w:p>
+</w:hdr>
+</file>
+
 <file path=word/numbering.xml><?xml version="1.0" encoding="utf-8"?>
 <w:numbering xmlns:wpc="http://schemas.microsoft.com/office/word/2010/wordprocessingCanvas" xmlns:cx="http://schemas.microsoft.com/office/drawing/2014/chartex" xmlns:cx1="http://schemas.microsoft.com/office/drawing/2015/9/8/chartex" xmlns:mc="http://schemas.openxmlformats.org/markup-compatibility/2006" xmlns:o="urn:schemas-microsoft-com:office:office" xmlns:r="http://schemas.openxmlformats.org/officeDocument/2006/relationships" xmlns:m="http://schemas.openxmlformats.org/officeDocument/2006/math" xmlns:v="urn:schemas-microsoft-com:vml" xmlns:wp14="http://schemas.microsoft.com/office/word/2010/wordprocessingDrawing" xmlns:wp="http://schemas.openxmlformats.org/drawingml/2006/wordprocessingDrawing" xmlns:w10="urn:schemas-microsoft-com:office:word" xmlns:w="http://schemas.openxmlformats.org/wordprocessingml/2006/main" xmlns:w14="http://schemas.microsoft.com/office/word/2010/wordml" xmlns:w15="http://schemas.microsoft.com/office/word/2012/wordml" xmlns:w16se="http://schemas.microsoft.com/office/word/2015/wordml/symex" xmlns:wpg="http://schemas.microsoft.com/office/word/2010/wordprocessingGroup" xmlns:wpi="http://schemas.microsoft.com/office/word/2010/wordprocessingInk" xmlns:wne="http://schemas.microsoft.com/office/word/2006/wordml" xmlns:wps="http://schemas.microsoft.com/office/word/2010/wordprocessingShape" mc:Ignorable="w14 w15 w16se wp14">
   <w:abstractNum w:abstractNumId="0" w15:restartNumberingAfterBreak="0">
-    <w:nsid w:val="71841E3A"/>
+    <w:nsid w:val="57966793"/>
     <w:multiLevelType w:val="hybridMultilevel"/>
-    <w:tmpl w:val="8168DC38"/>
-    <w:lvl w:ilvl="0" w:tplc="BE72C71E">
+    <w:tmpl w:val="357A11AE"/>
+    <w:lvl w:ilvl="0" w:tplc="14D48956">
       <w:numFmt w:val="bullet"/>
       <w:lvlText w:val="-"/>
       <w:lvlJc w:val="left"/>
       <w:pPr>
-        <w:ind w:left="405" w:hanging="360"/>
+        <w:ind w:left="765" w:hanging="360"/>
       </w:pPr>
       <w:rPr>
         <w:rFonts w:ascii="Calibri" w:eastAsiaTheme="minorHAnsi" w:hAnsi="Calibri" w:cstheme="minorBidi" w:hint="default"/>
@@ -899,7 +2678,7 @@
       <w:lvlText w:val="o"/>
       <w:lvlJc w:val="left"/>
       <w:pPr>
-        <w:ind w:left="1125" w:hanging="360"/>
+        <w:ind w:left="1485" w:hanging="360"/>
       </w:pPr>
       <w:rPr>
         <w:rFonts w:ascii="Courier New" w:hAnsi="Courier New" w:cs="Courier New" w:hint="default"/>
@@ -911,7 +2690,7 @@
       <w:lvlText w:val=""/>
       <w:lvlJc w:val="left"/>
       <w:pPr>
-        <w:ind w:left="1845" w:hanging="360"/>
+        <w:ind w:left="2205" w:hanging="360"/>
       </w:pPr>
       <w:rPr>
         <w:rFonts w:ascii="Wingdings" w:hAnsi="Wingdings" w:hint="default"/>
@@ -923,7 +2702,7 @@
       <w:lvlText w:val=""/>
       <w:lvlJc w:val="left"/>
       <w:pPr>
-        <w:ind w:left="2565" w:hanging="360"/>
+        <w:ind w:left="2925" w:hanging="360"/>
       </w:pPr>
       <w:rPr>
         <w:rFonts w:ascii="Symbol" w:hAnsi="Symbol" w:hint="default"/>
@@ -935,7 +2714,7 @@
       <w:lvlText w:val="o"/>
       <w:lvlJc w:val="left"/>
       <w:pPr>
-        <w:ind w:left="3285" w:hanging="360"/>
+        <w:ind w:left="3645" w:hanging="360"/>
       </w:pPr>
       <w:rPr>
         <w:rFonts w:ascii="Courier New" w:hAnsi="Courier New" w:cs="Courier New" w:hint="default"/>
@@ -947,7 +2726,7 @@
       <w:lvlText w:val=""/>
       <w:lvlJc w:val="left"/>
       <w:pPr>
-        <w:ind w:left="4005" w:hanging="360"/>
+        <w:ind w:left="4365" w:hanging="360"/>
       </w:pPr>
       <w:rPr>
         <w:rFonts w:ascii="Wingdings" w:hAnsi="Wingdings" w:hint="default"/>
@@ -959,7 +2738,7 @@
       <w:lvlText w:val=""/>
       <w:lvlJc w:val="left"/>
       <w:pPr>
-        <w:ind w:left="4725" w:hanging="360"/>
+        <w:ind w:left="5085" w:hanging="360"/>
       </w:pPr>
       <w:rPr>
         <w:rFonts w:ascii="Symbol" w:hAnsi="Symbol" w:hint="default"/>
@@ -971,7 +2750,7 @@
       <w:lvlText w:val="o"/>
       <w:lvlJc w:val="left"/>
       <w:pPr>
-        <w:ind w:left="5445" w:hanging="360"/>
+        <w:ind w:left="5805" w:hanging="360"/>
       </w:pPr>
       <w:rPr>
         <w:rFonts w:ascii="Courier New" w:hAnsi="Courier New" w:cs="Courier New" w:hint="default"/>
@@ -983,6 +2762,232 @@
       <w:lvlText w:val=""/>
       <w:lvlJc w:val="left"/>
       <w:pPr>
+        <w:ind w:left="6525" w:hanging="360"/>
+      </w:pPr>
+      <w:rPr>
+        <w:rFonts w:ascii="Wingdings" w:hAnsi="Wingdings" w:hint="default"/>
+      </w:rPr>
+    </w:lvl>
+  </w:abstractNum>
+  <w:abstractNum w:abstractNumId="1" w15:restartNumberingAfterBreak="0">
+    <w:nsid w:val="6CE25E5B"/>
+    <w:multiLevelType w:val="hybridMultilevel"/>
+    <w:tmpl w:val="FE4C6982"/>
+    <w:lvl w:ilvl="0" w:tplc="100C000F">
+      <w:start w:val="1"/>
+      <w:numFmt w:val="decimal"/>
+      <w:lvlText w:val="%1."/>
+      <w:lvlJc w:val="left"/>
+      <w:pPr>
+        <w:ind w:left="405" w:hanging="360"/>
+      </w:pPr>
+      <w:rPr>
+        <w:rFonts w:hint="default"/>
+      </w:rPr>
+    </w:lvl>
+    <w:lvl w:ilvl="1" w:tplc="100C0003" w:tentative="1">
+      <w:start w:val="1"/>
+      <w:numFmt w:val="bullet"/>
+      <w:lvlText w:val="o"/>
+      <w:lvlJc w:val="left"/>
+      <w:pPr>
+        <w:ind w:left="1125" w:hanging="360"/>
+      </w:pPr>
+      <w:rPr>
+        <w:rFonts w:ascii="Courier New" w:hAnsi="Courier New" w:cs="Courier New" w:hint="default"/>
+      </w:rPr>
+    </w:lvl>
+    <w:lvl w:ilvl="2" w:tplc="100C0005" w:tentative="1">
+      <w:start w:val="1"/>
+      <w:numFmt w:val="bullet"/>
+      <w:lvlText w:val=""/>
+      <w:lvlJc w:val="left"/>
+      <w:pPr>
+        <w:ind w:left="1845" w:hanging="360"/>
+      </w:pPr>
+      <w:rPr>
+        <w:rFonts w:ascii="Wingdings" w:hAnsi="Wingdings" w:hint="default"/>
+      </w:rPr>
+    </w:lvl>
+    <w:lvl w:ilvl="3" w:tplc="100C0001" w:tentative="1">
+      <w:start w:val="1"/>
+      <w:numFmt w:val="bullet"/>
+      <w:lvlText w:val=""/>
+      <w:lvlJc w:val="left"/>
+      <w:pPr>
+        <w:ind w:left="2565" w:hanging="360"/>
+      </w:pPr>
+      <w:rPr>
+        <w:rFonts w:ascii="Symbol" w:hAnsi="Symbol" w:hint="default"/>
+      </w:rPr>
+    </w:lvl>
+    <w:lvl w:ilvl="4" w:tplc="100C0003" w:tentative="1">
+      <w:start w:val="1"/>
+      <w:numFmt w:val="bullet"/>
+      <w:lvlText w:val="o"/>
+      <w:lvlJc w:val="left"/>
+      <w:pPr>
+        <w:ind w:left="3285" w:hanging="360"/>
+      </w:pPr>
+      <w:rPr>
+        <w:rFonts w:ascii="Courier New" w:hAnsi="Courier New" w:cs="Courier New" w:hint="default"/>
+      </w:rPr>
+    </w:lvl>
+    <w:lvl w:ilvl="5" w:tplc="100C0005" w:tentative="1">
+      <w:start w:val="1"/>
+      <w:numFmt w:val="bullet"/>
+      <w:lvlText w:val=""/>
+      <w:lvlJc w:val="left"/>
+      <w:pPr>
+        <w:ind w:left="4005" w:hanging="360"/>
+      </w:pPr>
+      <w:rPr>
+        <w:rFonts w:ascii="Wingdings" w:hAnsi="Wingdings" w:hint="default"/>
+      </w:rPr>
+    </w:lvl>
+    <w:lvl w:ilvl="6" w:tplc="100C0001" w:tentative="1">
+      <w:start w:val="1"/>
+      <w:numFmt w:val="bullet"/>
+      <w:lvlText w:val=""/>
+      <w:lvlJc w:val="left"/>
+      <w:pPr>
+        <w:ind w:left="4725" w:hanging="360"/>
+      </w:pPr>
+      <w:rPr>
+        <w:rFonts w:ascii="Symbol" w:hAnsi="Symbol" w:hint="default"/>
+      </w:rPr>
+    </w:lvl>
+    <w:lvl w:ilvl="7" w:tplc="100C0003" w:tentative="1">
+      <w:start w:val="1"/>
+      <w:numFmt w:val="bullet"/>
+      <w:lvlText w:val="o"/>
+      <w:lvlJc w:val="left"/>
+      <w:pPr>
+        <w:ind w:left="5445" w:hanging="360"/>
+      </w:pPr>
+      <w:rPr>
+        <w:rFonts w:ascii="Courier New" w:hAnsi="Courier New" w:cs="Courier New" w:hint="default"/>
+      </w:rPr>
+    </w:lvl>
+    <w:lvl w:ilvl="8" w:tplc="100C0005" w:tentative="1">
+      <w:start w:val="1"/>
+      <w:numFmt w:val="bullet"/>
+      <w:lvlText w:val=""/>
+      <w:lvlJc w:val="left"/>
+      <w:pPr>
+        <w:ind w:left="6165" w:hanging="360"/>
+      </w:pPr>
+      <w:rPr>
+        <w:rFonts w:ascii="Wingdings" w:hAnsi="Wingdings" w:hint="default"/>
+      </w:rPr>
+    </w:lvl>
+  </w:abstractNum>
+  <w:abstractNum w:abstractNumId="2" w15:restartNumberingAfterBreak="0">
+    <w:nsid w:val="71841E3A"/>
+    <w:multiLevelType w:val="hybridMultilevel"/>
+    <w:tmpl w:val="51B02A2A"/>
+    <w:lvl w:ilvl="0" w:tplc="100C000F">
+      <w:start w:val="1"/>
+      <w:numFmt w:val="decimal"/>
+      <w:lvlText w:val="%1."/>
+      <w:lvlJc w:val="left"/>
+      <w:pPr>
+        <w:ind w:left="405" w:hanging="360"/>
+      </w:pPr>
+      <w:rPr>
+        <w:rFonts w:hint="default"/>
+      </w:rPr>
+    </w:lvl>
+    <w:lvl w:ilvl="1" w:tplc="100C0003" w:tentative="1">
+      <w:start w:val="1"/>
+      <w:numFmt w:val="bullet"/>
+      <w:lvlText w:val="o"/>
+      <w:lvlJc w:val="left"/>
+      <w:pPr>
+        <w:ind w:left="1125" w:hanging="360"/>
+      </w:pPr>
+      <w:rPr>
+        <w:rFonts w:ascii="Courier New" w:hAnsi="Courier New" w:cs="Courier New" w:hint="default"/>
+      </w:rPr>
+    </w:lvl>
+    <w:lvl w:ilvl="2" w:tplc="100C0005" w:tentative="1">
+      <w:start w:val="1"/>
+      <w:numFmt w:val="bullet"/>
+      <w:lvlText w:val=""/>
+      <w:lvlJc w:val="left"/>
+      <w:pPr>
+        <w:ind w:left="1845" w:hanging="360"/>
+      </w:pPr>
+      <w:rPr>
+        <w:rFonts w:ascii="Wingdings" w:hAnsi="Wingdings" w:hint="default"/>
+      </w:rPr>
+    </w:lvl>
+    <w:lvl w:ilvl="3" w:tplc="100C0001" w:tentative="1">
+      <w:start w:val="1"/>
+      <w:numFmt w:val="bullet"/>
+      <w:lvlText w:val=""/>
+      <w:lvlJc w:val="left"/>
+      <w:pPr>
+        <w:ind w:left="2565" w:hanging="360"/>
+      </w:pPr>
+      <w:rPr>
+        <w:rFonts w:ascii="Symbol" w:hAnsi="Symbol" w:hint="default"/>
+      </w:rPr>
+    </w:lvl>
+    <w:lvl w:ilvl="4" w:tplc="100C0003" w:tentative="1">
+      <w:start w:val="1"/>
+      <w:numFmt w:val="bullet"/>
+      <w:lvlText w:val="o"/>
+      <w:lvlJc w:val="left"/>
+      <w:pPr>
+        <w:ind w:left="3285" w:hanging="360"/>
+      </w:pPr>
+      <w:rPr>
+        <w:rFonts w:ascii="Courier New" w:hAnsi="Courier New" w:cs="Courier New" w:hint="default"/>
+      </w:rPr>
+    </w:lvl>
+    <w:lvl w:ilvl="5" w:tplc="100C0005" w:tentative="1">
+      <w:start w:val="1"/>
+      <w:numFmt w:val="bullet"/>
+      <w:lvlText w:val=""/>
+      <w:lvlJc w:val="left"/>
+      <w:pPr>
+        <w:ind w:left="4005" w:hanging="360"/>
+      </w:pPr>
+      <w:rPr>
+        <w:rFonts w:ascii="Wingdings" w:hAnsi="Wingdings" w:hint="default"/>
+      </w:rPr>
+    </w:lvl>
+    <w:lvl w:ilvl="6" w:tplc="100C0001" w:tentative="1">
+      <w:start w:val="1"/>
+      <w:numFmt w:val="bullet"/>
+      <w:lvlText w:val=""/>
+      <w:lvlJc w:val="left"/>
+      <w:pPr>
+        <w:ind w:left="4725" w:hanging="360"/>
+      </w:pPr>
+      <w:rPr>
+        <w:rFonts w:ascii="Symbol" w:hAnsi="Symbol" w:hint="default"/>
+      </w:rPr>
+    </w:lvl>
+    <w:lvl w:ilvl="7" w:tplc="100C0003" w:tentative="1">
+      <w:start w:val="1"/>
+      <w:numFmt w:val="bullet"/>
+      <w:lvlText w:val="o"/>
+      <w:lvlJc w:val="left"/>
+      <w:pPr>
+        <w:ind w:left="5445" w:hanging="360"/>
+      </w:pPr>
+      <w:rPr>
+        <w:rFonts w:ascii="Courier New" w:hAnsi="Courier New" w:cs="Courier New" w:hint="default"/>
+      </w:rPr>
+    </w:lvl>
+    <w:lvl w:ilvl="8" w:tplc="100C0005" w:tentative="1">
+      <w:start w:val="1"/>
+      <w:numFmt w:val="bullet"/>
+      <w:lvlText w:val=""/>
+      <w:lvlJc w:val="left"/>
+      <w:pPr>
         <w:ind w:left="6165" w:hanging="360"/>
       </w:pPr>
       <w:rPr>
@@ -991,6 +2996,12 @@
     </w:lvl>
   </w:abstractNum>
   <w:num w:numId="1">
+    <w:abstractNumId w:val="2"/>
+  </w:num>
+  <w:num w:numId="2">
+    <w:abstractNumId w:val="1"/>
+  </w:num>
+  <w:num w:numId="3">
     <w:abstractNumId w:val="0"/>
   </w:num>
 </w:numbering>
@@ -1045,7 +3056,7 @@
     <w:lsdException w:name="Normal Indent" w:semiHidden="1" w:unhideWhenUsed="1"/>
     <w:lsdException w:name="footnote text" w:semiHidden="1" w:unhideWhenUsed="1"/>
     <w:lsdException w:name="annotation text" w:semiHidden="1" w:unhideWhenUsed="1"/>
-    <w:lsdException w:name="header" w:semiHidden="1" w:unhideWhenUsed="1"/>
+    <w:lsdException w:name="header" w:semiHidden="1" w:uiPriority="0" w:unhideWhenUsed="1"/>
     <w:lsdException w:name="footer" w:semiHidden="1" w:unhideWhenUsed="1"/>
     <w:lsdException w:name="index heading" w:semiHidden="1" w:unhideWhenUsed="1"/>
     <w:lsdException w:name="caption" w:semiHidden="1" w:uiPriority="35" w:unhideWhenUsed="1" w:qFormat="1"/>
@@ -1055,7 +3066,7 @@
     <w:lsdException w:name="footnote reference" w:semiHidden="1" w:unhideWhenUsed="1"/>
     <w:lsdException w:name="annotation reference" w:semiHidden="1" w:unhideWhenUsed="1"/>
     <w:lsdException w:name="line number" w:semiHidden="1" w:unhideWhenUsed="1"/>
-    <w:lsdException w:name="page number" w:semiHidden="1" w:unhideWhenUsed="1"/>
+    <w:lsdException w:name="page number" w:semiHidden="1" w:uiPriority="0" w:unhideWhenUsed="1"/>
     <w:lsdException w:name="endnote reference" w:semiHidden="1" w:unhideWhenUsed="1"/>
     <w:lsdException w:name="endnote text" w:semiHidden="1" w:unhideWhenUsed="1"/>
     <w:lsdException w:name="table of authorities" w:semiHidden="1" w:unhideWhenUsed="1"/>
@@ -1411,6 +3422,28 @@
       <w:szCs w:val="32"/>
     </w:rPr>
   </w:style>
+  <w:style w:type="paragraph" w:styleId="Titre2">
+    <w:name w:val="heading 2"/>
+    <w:basedOn w:val="Normal"/>
+    <w:next w:val="Normal"/>
+    <w:link w:val="Titre2Car"/>
+    <w:uiPriority w:val="9"/>
+    <w:unhideWhenUsed/>
+    <w:qFormat/>
+    <w:rsid w:val="00B228C2"/>
+    <w:pPr>
+      <w:keepNext/>
+      <w:keepLines/>
+      <w:spacing w:before="40" w:after="0"/>
+      <w:outlineLvl w:val="1"/>
+    </w:pPr>
+    <w:rPr>
+      <w:rFonts w:asciiTheme="majorHAnsi" w:eastAsiaTheme="majorEastAsia" w:hAnsiTheme="majorHAnsi" w:cstheme="majorBidi"/>
+      <w:color w:val="2E74B5" w:themeColor="accent1" w:themeShade="BF"/>
+      <w:sz w:val="26"/>
+      <w:szCs w:val="26"/>
+    </w:rPr>
+  </w:style>
   <w:style w:type="character" w:default="1" w:styleId="Policepardfaut">
     <w:name w:val="Default Paragraph Font"/>
     <w:uiPriority w:val="1"/>
@@ -1518,6 +3551,83 @@
       <w:ind w:left="720"/>
       <w:contextualSpacing/>
     </w:pPr>
+  </w:style>
+  <w:style w:type="paragraph" w:styleId="En-tte">
+    <w:name w:val="header"/>
+    <w:basedOn w:val="Normal"/>
+    <w:link w:val="En-tteCar"/>
+    <w:unhideWhenUsed/>
+    <w:rsid w:val="003168DE"/>
+    <w:pPr>
+      <w:tabs>
+        <w:tab w:val="center" w:pos="4536"/>
+        <w:tab w:val="right" w:pos="9072"/>
+      </w:tabs>
+      <w:spacing w:after="0" w:line="240" w:lineRule="auto"/>
+    </w:pPr>
+  </w:style>
+  <w:style w:type="character" w:customStyle="1" w:styleId="En-tteCar">
+    <w:name w:val="En-tête Car"/>
+    <w:basedOn w:val="Policepardfaut"/>
+    <w:link w:val="En-tte"/>
+    <w:uiPriority w:val="99"/>
+    <w:rsid w:val="003168DE"/>
+  </w:style>
+  <w:style w:type="paragraph" w:styleId="Pieddepage">
+    <w:name w:val="footer"/>
+    <w:basedOn w:val="Normal"/>
+    <w:link w:val="PieddepageCar"/>
+    <w:uiPriority w:val="99"/>
+    <w:unhideWhenUsed/>
+    <w:rsid w:val="003168DE"/>
+    <w:pPr>
+      <w:tabs>
+        <w:tab w:val="center" w:pos="4536"/>
+        <w:tab w:val="right" w:pos="9072"/>
+      </w:tabs>
+      <w:spacing w:after="0" w:line="240" w:lineRule="auto"/>
+    </w:pPr>
+  </w:style>
+  <w:style w:type="character" w:customStyle="1" w:styleId="PieddepageCar">
+    <w:name w:val="Pied de page Car"/>
+    <w:basedOn w:val="Policepardfaut"/>
+    <w:link w:val="Pieddepage"/>
+    <w:uiPriority w:val="99"/>
+    <w:rsid w:val="003168DE"/>
+  </w:style>
+  <w:style w:type="character" w:styleId="Numrodepage">
+    <w:name w:val="page number"/>
+    <w:basedOn w:val="Policepardfaut"/>
+    <w:semiHidden/>
+    <w:rsid w:val="003168DE"/>
+  </w:style>
+  <w:style w:type="paragraph" w:customStyle="1" w:styleId="-Pieddepage">
+    <w:name w:val="-Pied de page"/>
+    <w:basedOn w:val="Normal"/>
+    <w:semiHidden/>
+    <w:rsid w:val="003168DE"/>
+    <w:pPr>
+      <w:spacing w:after="0" w:line="240" w:lineRule="auto"/>
+    </w:pPr>
+    <w:rPr>
+      <w:rFonts w:eastAsia="Times New Roman" w:cs="Times New Roman"/>
+      <w:sz w:val="16"/>
+      <w:szCs w:val="24"/>
+      <w:lang w:val="fr-FR" w:eastAsia="fr-FR"/>
+    </w:rPr>
+  </w:style>
+  <w:style w:type="character" w:customStyle="1" w:styleId="Titre2Car">
+    <w:name w:val="Titre 2 Car"/>
+    <w:basedOn w:val="Policepardfaut"/>
+    <w:link w:val="Titre2"/>
+    <w:uiPriority w:val="9"/>
+    <w:rsid w:val="00B228C2"/>
+    <w:rPr>
+      <w:rFonts w:asciiTheme="majorHAnsi" w:eastAsiaTheme="majorEastAsia" w:hAnsiTheme="majorHAnsi" w:cstheme="majorBidi"/>
+      <w:color w:val="2E74B5" w:themeColor="accent1" w:themeShade="BF"/>
+      <w:sz w:val="26"/>
+      <w:szCs w:val="26"/>
+    </w:rPr>
   </w:style>
 </w:styles>
 </file>
@@ -1788,7 +3898,7 @@
 </file>
 
 <file path=customXml/itemProps1.xml><?xml version="1.0" encoding="utf-8"?>
-<ds:datastoreItem xmlns:ds="http://schemas.openxmlformats.org/officeDocument/2006/customXml" ds:itemID="{C995FDF2-6090-466D-AFEB-8E2082F3533D}">
+<ds:datastoreItem xmlns:ds="http://schemas.openxmlformats.org/officeDocument/2006/customXml" ds:itemID="{1462D8BE-782F-4D29-B9CF-E1FA303A9C8F}">
   <ds:schemaRefs>
     <ds:schemaRef ds:uri="http://schemas.openxmlformats.org/officeDocument/2006/bibliography"/>
   </ds:schemaRefs>

</xml_diff>